<commit_message>
Till 24 Module 4 till 7
</commit_message>
<xml_diff>
--- a/Module 4/Batch3_B055_Arpit_Kubadia_Module4_Assignment.docx
+++ b/Module 4/Batch3_B055_Arpit_Kubadia_Module4_Assignment.docx
@@ -11,9 +11,2140 @@
       </w:r>
     </w:p>
     <w:p>
+      <w:pPr>
+        <w:pStyle w:val="ListParagraph"/>
+        <w:numPr>
+          <w:ilvl w:val="0"/>
+          <w:numId w:val="2"/>
+        </w:numPr>
+        <w:rPr>
+          <w:b/>
+          <w:i/>
+        </w:rPr>
+      </w:pPr>
+      <w:r>
+        <w:rPr>
+          <w:b/>
+          <w:i/>
+        </w:rPr>
+        <w:t>COLLEGE LIBRARY</w:t>
+      </w:r>
+    </w:p>
+    <w:p>
+      <w:pPr>
+        <w:pStyle w:val="ListParagraph"/>
+        <w:numPr>
+          <w:ilvl w:val="1"/>
+          <w:numId w:val="2"/>
+        </w:numPr>
+        <w:rPr>
+          <w:b/>
+        </w:rPr>
+      </w:pPr>
+      <w:r>
+        <w:rPr>
+          <w:b/>
+        </w:rPr>
+        <w:t>LIBRARY</w:t>
+      </w:r>
+    </w:p>
+    <w:p>
+      <w:pPr>
+        <w:pStyle w:val="ListParagraph"/>
+        <w:numPr>
+          <w:ilvl w:val="2"/>
+          <w:numId w:val="2"/>
+        </w:numPr>
+      </w:pPr>
+      <w:r>
+        <w:t>List of Books</w:t>
+      </w:r>
+    </w:p>
+    <w:p>
+      <w:pPr>
+        <w:pStyle w:val="ListParagraph"/>
+        <w:numPr>
+          <w:ilvl w:val="1"/>
+          <w:numId w:val="2"/>
+        </w:numPr>
+        <w:rPr>
+          <w:b/>
+        </w:rPr>
+      </w:pPr>
+      <w:r>
+        <w:rPr>
+          <w:b/>
+        </w:rPr>
+        <w:t>Book</w:t>
+      </w:r>
+    </w:p>
+    <w:p>
+      <w:pPr>
+        <w:pStyle w:val="ListParagraph"/>
+        <w:numPr>
+          <w:ilvl w:val="2"/>
+          <w:numId w:val="2"/>
+        </w:numPr>
+      </w:pPr>
+      <w:r>
+        <w:t>Book ID</w:t>
+      </w:r>
+    </w:p>
+    <w:p>
+      <w:pPr>
+        <w:pStyle w:val="ListParagraph"/>
+        <w:numPr>
+          <w:ilvl w:val="2"/>
+          <w:numId w:val="2"/>
+        </w:numPr>
+      </w:pPr>
+      <w:r>
+        <w:t>Title</w:t>
+      </w:r>
+    </w:p>
+    <w:p>
+      <w:pPr>
+        <w:pStyle w:val="ListParagraph"/>
+        <w:numPr>
+          <w:ilvl w:val="2"/>
+          <w:numId w:val="2"/>
+        </w:numPr>
+      </w:pPr>
+      <w:r>
+        <w:t>Author</w:t>
+      </w:r>
+    </w:p>
+    <w:p>
+      <w:pPr>
+        <w:pStyle w:val="ListParagraph"/>
+        <w:numPr>
+          <w:ilvl w:val="2"/>
+          <w:numId w:val="2"/>
+        </w:numPr>
+        <w:rPr>
+          <w:b/>
+        </w:rPr>
+      </w:pPr>
+      <w:r>
+        <w:t>Publisher</w:t>
+      </w:r>
+    </w:p>
+    <w:p>
+      <w:pPr>
+        <w:pStyle w:val="ListParagraph"/>
+        <w:numPr>
+          <w:ilvl w:val="1"/>
+          <w:numId w:val="2"/>
+        </w:numPr>
+        <w:rPr>
+          <w:b/>
+        </w:rPr>
+      </w:pPr>
+      <w:r>
+        <w:rPr>
+          <w:b/>
+        </w:rPr>
+        <w:t xml:space="preserve">Librarian </w:t>
+      </w:r>
+    </w:p>
+    <w:p>
+      <w:pPr>
+        <w:pStyle w:val="ListParagraph"/>
+        <w:numPr>
+          <w:ilvl w:val="2"/>
+          <w:numId w:val="2"/>
+        </w:numPr>
+      </w:pPr>
+      <w:r>
+        <w:t>Name</w:t>
+      </w:r>
+    </w:p>
+    <w:p>
+      <w:pPr>
+        <w:pStyle w:val="ListParagraph"/>
+        <w:numPr>
+          <w:ilvl w:val="2"/>
+          <w:numId w:val="2"/>
+        </w:numPr>
+      </w:pPr>
+      <w:r>
+        <w:t>Employee ID</w:t>
+      </w:r>
+    </w:p>
+    <w:p>
+      <w:pPr>
+        <w:pStyle w:val="ListParagraph"/>
+        <w:numPr>
+          <w:ilvl w:val="1"/>
+          <w:numId w:val="2"/>
+        </w:numPr>
+        <w:rPr>
+          <w:b/>
+        </w:rPr>
+      </w:pPr>
+      <w:r>
+        <w:rPr>
+          <w:b/>
+        </w:rPr>
+        <w:t>Issued Book</w:t>
+      </w:r>
+    </w:p>
+    <w:p>
+      <w:pPr>
+        <w:pStyle w:val="ListParagraph"/>
+        <w:numPr>
+          <w:ilvl w:val="2"/>
+          <w:numId w:val="2"/>
+        </w:numPr>
+      </w:pPr>
+      <w:r>
+        <w:t>Date of issue</w:t>
+      </w:r>
+    </w:p>
+    <w:p>
+      <w:pPr>
+        <w:pStyle w:val="ListParagraph"/>
+        <w:numPr>
+          <w:ilvl w:val="2"/>
+          <w:numId w:val="2"/>
+        </w:numPr>
+      </w:pPr>
+      <w:r>
+        <w:t>Book ID</w:t>
+      </w:r>
+    </w:p>
+    <w:p>
+      <w:pPr>
+        <w:pStyle w:val="ListParagraph"/>
+        <w:numPr>
+          <w:ilvl w:val="2"/>
+          <w:numId w:val="2"/>
+        </w:numPr>
+      </w:pPr>
+      <w:r>
+        <w:t>Borrower</w:t>
+      </w:r>
+    </w:p>
+    <w:p>
+      <w:pPr>
+        <w:pStyle w:val="ListParagraph"/>
+        <w:numPr>
+          <w:ilvl w:val="1"/>
+          <w:numId w:val="2"/>
+        </w:numPr>
+        <w:rPr>
+          <w:b/>
+        </w:rPr>
+      </w:pPr>
+      <w:r>
+        <w:rPr>
+          <w:b/>
+        </w:rPr>
+        <w:t>Borrower</w:t>
+      </w:r>
+    </w:p>
+    <w:p>
+      <w:pPr>
+        <w:pStyle w:val="ListParagraph"/>
+        <w:numPr>
+          <w:ilvl w:val="2"/>
+          <w:numId w:val="2"/>
+        </w:numPr>
+      </w:pPr>
+      <w:r>
+        <w:t>Type</w:t>
+      </w:r>
+    </w:p>
+    <w:p>
+      <w:pPr>
+        <w:pStyle w:val="ListParagraph"/>
+        <w:numPr>
+          <w:ilvl w:val="2"/>
+          <w:numId w:val="2"/>
+        </w:numPr>
+      </w:pPr>
+      <w:r>
+        <w:t>Borrower’s ID</w:t>
+      </w:r>
+    </w:p>
+    <w:p>
+      <w:pPr>
+        <w:pStyle w:val="ListParagraph"/>
+        <w:numPr>
+          <w:ilvl w:val="0"/>
+          <w:numId w:val="2"/>
+        </w:numPr>
+        <w:rPr>
+          <w:b/>
+          <w:i/>
+        </w:rPr>
+      </w:pPr>
+      <w:r>
+        <w:rPr>
+          <w:b/>
+          <w:i/>
+        </w:rPr>
+        <w:t>CLASSROOM</w:t>
+      </w:r>
+    </w:p>
+    <w:p>
+      <w:pPr>
+        <w:pStyle w:val="ListParagraph"/>
+        <w:numPr>
+          <w:ilvl w:val="1"/>
+          <w:numId w:val="2"/>
+        </w:numPr>
+        <w:rPr>
+          <w:b/>
+        </w:rPr>
+      </w:pPr>
+      <w:r>
+        <w:rPr>
+          <w:b/>
+        </w:rPr>
+        <w:t>Classroom</w:t>
+      </w:r>
+    </w:p>
+    <w:p>
+      <w:pPr>
+        <w:pStyle w:val="ListParagraph"/>
+        <w:numPr>
+          <w:ilvl w:val="2"/>
+          <w:numId w:val="2"/>
+        </w:numPr>
+      </w:pPr>
+      <w:r>
+        <w:t>Whiteboard</w:t>
+      </w:r>
+    </w:p>
+    <w:p>
+      <w:pPr>
+        <w:pStyle w:val="ListParagraph"/>
+        <w:numPr>
+          <w:ilvl w:val="2"/>
+          <w:numId w:val="2"/>
+        </w:numPr>
+      </w:pPr>
+      <w:r>
+        <w:t>Desk</w:t>
+      </w:r>
+    </w:p>
+    <w:p>
+      <w:pPr>
+        <w:pStyle w:val="ListParagraph"/>
+        <w:numPr>
+          <w:ilvl w:val="2"/>
+          <w:numId w:val="2"/>
+        </w:numPr>
+      </w:pPr>
+      <w:r>
+        <w:t>Bench</w:t>
+      </w:r>
+    </w:p>
+    <w:p>
+      <w:pPr>
+        <w:pStyle w:val="ListParagraph"/>
+        <w:numPr>
+          <w:ilvl w:val="1"/>
+          <w:numId w:val="2"/>
+        </w:numPr>
+        <w:rPr>
+          <w:b/>
+        </w:rPr>
+      </w:pPr>
+      <w:r>
+        <w:rPr>
+          <w:b/>
+        </w:rPr>
+        <w:t>Student</w:t>
+      </w:r>
+    </w:p>
+    <w:p>
+      <w:pPr>
+        <w:pStyle w:val="ListParagraph"/>
+        <w:numPr>
+          <w:ilvl w:val="2"/>
+          <w:numId w:val="2"/>
+        </w:numPr>
+      </w:pPr>
+      <w:r>
+        <w:t>Roll no.</w:t>
+      </w:r>
+    </w:p>
+    <w:p>
+      <w:pPr>
+        <w:pStyle w:val="ListParagraph"/>
+        <w:numPr>
+          <w:ilvl w:val="2"/>
+          <w:numId w:val="2"/>
+        </w:numPr>
+      </w:pPr>
+      <w:r>
+        <w:t>Name</w:t>
+      </w:r>
+    </w:p>
+    <w:p>
+      <w:pPr>
+        <w:pStyle w:val="ListParagraph"/>
+        <w:numPr>
+          <w:ilvl w:val="1"/>
+          <w:numId w:val="2"/>
+        </w:numPr>
+        <w:rPr>
+          <w:b/>
+        </w:rPr>
+      </w:pPr>
+      <w:r>
+        <w:rPr>
+          <w:b/>
+        </w:rPr>
+        <w:t>Teacher</w:t>
+      </w:r>
+    </w:p>
+    <w:p>
+      <w:pPr>
+        <w:pStyle w:val="ListParagraph"/>
+        <w:numPr>
+          <w:ilvl w:val="2"/>
+          <w:numId w:val="2"/>
+        </w:numPr>
+      </w:pPr>
+      <w:r>
+        <w:t>Name</w:t>
+      </w:r>
+    </w:p>
+    <w:p>
+      <w:pPr>
+        <w:pStyle w:val="ListParagraph"/>
+        <w:numPr>
+          <w:ilvl w:val="2"/>
+          <w:numId w:val="2"/>
+        </w:numPr>
+      </w:pPr>
+      <w:r>
+        <w:t>Department</w:t>
+      </w:r>
+    </w:p>
+    <w:p>
+      <w:pPr>
+        <w:pStyle w:val="ListParagraph"/>
+        <w:numPr>
+          <w:ilvl w:val="2"/>
+          <w:numId w:val="2"/>
+        </w:numPr>
+      </w:pPr>
+      <w:r>
+        <w:t>Expertise</w:t>
+      </w:r>
+    </w:p>
+    <w:p>
+      <w:pPr>
+        <w:rPr>
+          <w:b/>
+        </w:rPr>
+      </w:pPr>
+      <w:r>
+        <w:rPr>
+          <w:b/>
+        </w:rPr>
+        <w:br w:type="page"/>
+      </w:r>
+    </w:p>
+    <w:p>
+      <w:pPr>
+        <w:pStyle w:val="Heading1"/>
+      </w:pPr>
+      <w:r>
+        <w:lastRenderedPageBreak/>
+        <w:t>Assignment 2</w:t>
+      </w:r>
+    </w:p>
+    <w:p>
+      <w:pPr>
+        <w:pStyle w:val="ListParagraph"/>
+        <w:numPr>
+          <w:ilvl w:val="0"/>
+          <w:numId w:val="5"/>
+        </w:numPr>
+      </w:pPr>
+      <w:r>
+        <w:t>Facebook Account</w:t>
+      </w:r>
+    </w:p>
+    <w:p>
+      <w:pPr>
+        <w:pStyle w:val="ListParagraph"/>
+        <w:numPr>
+          <w:ilvl w:val="1"/>
+          <w:numId w:val="5"/>
+        </w:numPr>
+      </w:pPr>
+      <w:r>
+        <w:t>Attributes</w:t>
+      </w:r>
+    </w:p>
+    <w:p>
+      <w:pPr>
+        <w:pStyle w:val="ListParagraph"/>
+        <w:numPr>
+          <w:ilvl w:val="2"/>
+          <w:numId w:val="5"/>
+        </w:numPr>
+      </w:pPr>
+      <w:r>
+        <w:t>Name</w:t>
+      </w:r>
+    </w:p>
+    <w:p>
+      <w:pPr>
+        <w:pStyle w:val="ListParagraph"/>
+        <w:numPr>
+          <w:ilvl w:val="2"/>
+          <w:numId w:val="5"/>
+        </w:numPr>
+      </w:pPr>
+      <w:r>
+        <w:t>Password</w:t>
+      </w:r>
+    </w:p>
+    <w:p>
+      <w:pPr>
+        <w:pStyle w:val="ListParagraph"/>
+        <w:numPr>
+          <w:ilvl w:val="2"/>
+          <w:numId w:val="5"/>
+        </w:numPr>
+      </w:pPr>
+      <w:r>
+        <w:t>Email id</w:t>
+      </w:r>
+    </w:p>
+    <w:p>
+      <w:pPr>
+        <w:pStyle w:val="ListParagraph"/>
+        <w:numPr>
+          <w:ilvl w:val="2"/>
+          <w:numId w:val="5"/>
+        </w:numPr>
+      </w:pPr>
+      <w:r>
+        <w:t>User name</w:t>
+      </w:r>
+    </w:p>
+    <w:p>
+      <w:pPr>
+        <w:pStyle w:val="ListParagraph"/>
+        <w:numPr>
+          <w:ilvl w:val="2"/>
+          <w:numId w:val="5"/>
+        </w:numPr>
+      </w:pPr>
+      <w:r>
+        <w:t>Profile Picture</w:t>
+      </w:r>
+    </w:p>
+    <w:p>
+      <w:pPr>
+        <w:pStyle w:val="ListParagraph"/>
+        <w:numPr>
+          <w:ilvl w:val="2"/>
+          <w:numId w:val="5"/>
+        </w:numPr>
+      </w:pPr>
+      <w:r>
+        <w:t>Cover Photo</w:t>
+      </w:r>
+    </w:p>
+    <w:p>
+      <w:pPr>
+        <w:pStyle w:val="ListParagraph"/>
+        <w:numPr>
+          <w:ilvl w:val="2"/>
+          <w:numId w:val="5"/>
+        </w:numPr>
+      </w:pPr>
+      <w:r>
+        <w:t>Date of Birth</w:t>
+      </w:r>
+    </w:p>
+    <w:p>
+      <w:pPr>
+        <w:pStyle w:val="ListParagraph"/>
+        <w:numPr>
+          <w:ilvl w:val="2"/>
+          <w:numId w:val="5"/>
+        </w:numPr>
+      </w:pPr>
+      <w:r>
+        <w:t>Friends</w:t>
+      </w:r>
+    </w:p>
+    <w:p>
+      <w:pPr>
+        <w:pStyle w:val="ListParagraph"/>
+        <w:numPr>
+          <w:ilvl w:val="2"/>
+          <w:numId w:val="5"/>
+        </w:numPr>
+      </w:pPr>
+      <w:r>
+        <w:t>Relationship Status</w:t>
+      </w:r>
+    </w:p>
+    <w:p>
+      <w:pPr>
+        <w:pStyle w:val="ListParagraph"/>
+        <w:numPr>
+          <w:ilvl w:val="2"/>
+          <w:numId w:val="5"/>
+        </w:numPr>
+      </w:pPr>
+      <w:r>
+        <w:t>Liked Pages</w:t>
+      </w:r>
+    </w:p>
+    <w:p>
+      <w:pPr>
+        <w:pStyle w:val="ListParagraph"/>
+        <w:numPr>
+          <w:ilvl w:val="2"/>
+          <w:numId w:val="5"/>
+        </w:numPr>
+      </w:pPr>
+      <w:r>
+        <w:t>Following</w:t>
+      </w:r>
+    </w:p>
+    <w:p>
+      <w:pPr>
+        <w:pStyle w:val="ListParagraph"/>
+        <w:numPr>
+          <w:ilvl w:val="2"/>
+          <w:numId w:val="5"/>
+        </w:numPr>
+      </w:pPr>
+      <w:r>
+        <w:t>Followers</w:t>
+      </w:r>
+    </w:p>
+    <w:p>
+      <w:pPr>
+        <w:pStyle w:val="ListParagraph"/>
+        <w:numPr>
+          <w:ilvl w:val="1"/>
+          <w:numId w:val="5"/>
+        </w:numPr>
+      </w:pPr>
+      <w:r>
+        <w:t>Behaviours</w:t>
+      </w:r>
+    </w:p>
+    <w:p>
+      <w:pPr>
+        <w:pStyle w:val="ListParagraph"/>
+        <w:numPr>
+          <w:ilvl w:val="2"/>
+          <w:numId w:val="5"/>
+        </w:numPr>
+      </w:pPr>
+      <w:r>
+        <w:t>Upload Photo</w:t>
+      </w:r>
+    </w:p>
+    <w:p>
+      <w:pPr>
+        <w:pStyle w:val="ListParagraph"/>
+        <w:numPr>
+          <w:ilvl w:val="2"/>
+          <w:numId w:val="5"/>
+        </w:numPr>
+      </w:pPr>
+      <w:r>
+        <w:t>Upload Status</w:t>
+      </w:r>
+    </w:p>
+    <w:p>
+      <w:pPr>
+        <w:pStyle w:val="ListParagraph"/>
+        <w:numPr>
+          <w:ilvl w:val="2"/>
+          <w:numId w:val="5"/>
+        </w:numPr>
+      </w:pPr>
+      <w:r>
+        <w:t>Send Friend Request</w:t>
+      </w:r>
+    </w:p>
+    <w:p>
+      <w:pPr>
+        <w:pStyle w:val="ListParagraph"/>
+        <w:numPr>
+          <w:ilvl w:val="2"/>
+          <w:numId w:val="5"/>
+        </w:numPr>
+      </w:pPr>
+      <w:r>
+        <w:t>Accept Friend Request</w:t>
+      </w:r>
+    </w:p>
+    <w:p>
+      <w:pPr>
+        <w:pStyle w:val="ListParagraph"/>
+        <w:numPr>
+          <w:ilvl w:val="2"/>
+          <w:numId w:val="5"/>
+        </w:numPr>
+      </w:pPr>
+      <w:r>
+        <w:t>Message Someone</w:t>
+      </w:r>
+    </w:p>
+    <w:p>
+      <w:pPr>
+        <w:pStyle w:val="ListParagraph"/>
+        <w:numPr>
+          <w:ilvl w:val="2"/>
+          <w:numId w:val="5"/>
+        </w:numPr>
+      </w:pPr>
+      <w:r>
+        <w:t>View timeline</w:t>
+      </w:r>
+    </w:p>
+    <w:p>
+      <w:pPr>
+        <w:pStyle w:val="ListParagraph"/>
+        <w:numPr>
+          <w:ilvl w:val="2"/>
+          <w:numId w:val="5"/>
+        </w:numPr>
+      </w:pPr>
+      <w:r>
+        <w:t>Delete Post/Photo</w:t>
+      </w:r>
+    </w:p>
+    <w:p>
+      <w:pPr>
+        <w:pStyle w:val="ListParagraph"/>
+        <w:numPr>
+          <w:ilvl w:val="2"/>
+          <w:numId w:val="5"/>
+        </w:numPr>
+      </w:pPr>
+      <w:r>
+        <w:t>Report</w:t>
+      </w:r>
+    </w:p>
+    <w:p>
+      <w:pPr>
+        <w:pStyle w:val="ListParagraph"/>
+        <w:numPr>
+          <w:ilvl w:val="2"/>
+          <w:numId w:val="5"/>
+        </w:numPr>
+      </w:pPr>
+      <w:r>
+        <w:t>Block</w:t>
+      </w:r>
+    </w:p>
+    <w:p>
+      <w:pPr>
+        <w:pStyle w:val="ListParagraph"/>
+        <w:numPr>
+          <w:ilvl w:val="0"/>
+          <w:numId w:val="5"/>
+        </w:numPr>
+      </w:pPr>
+      <w:r>
+        <w:t>Bank Account</w:t>
+      </w:r>
+    </w:p>
+    <w:p>
+      <w:pPr>
+        <w:pStyle w:val="ListParagraph"/>
+        <w:numPr>
+          <w:ilvl w:val="1"/>
+          <w:numId w:val="5"/>
+        </w:numPr>
+      </w:pPr>
+      <w:r>
+        <w:t>Attributes</w:t>
+      </w:r>
+    </w:p>
+    <w:p>
+      <w:pPr>
+        <w:pStyle w:val="ListParagraph"/>
+        <w:numPr>
+          <w:ilvl w:val="2"/>
+          <w:numId w:val="5"/>
+        </w:numPr>
+      </w:pPr>
+      <w:r>
+        <w:t>Name</w:t>
+      </w:r>
+    </w:p>
+    <w:p>
+      <w:pPr>
+        <w:pStyle w:val="ListParagraph"/>
+        <w:numPr>
+          <w:ilvl w:val="2"/>
+          <w:numId w:val="5"/>
+        </w:numPr>
+      </w:pPr>
+      <w:r>
+        <w:t>Address</w:t>
+      </w:r>
+    </w:p>
+    <w:p>
+      <w:pPr>
+        <w:pStyle w:val="ListParagraph"/>
+        <w:numPr>
+          <w:ilvl w:val="2"/>
+          <w:numId w:val="5"/>
+        </w:numPr>
+      </w:pPr>
+      <w:r>
+        <w:t>PAN number</w:t>
+      </w:r>
+    </w:p>
+    <w:p>
+      <w:pPr>
+        <w:pStyle w:val="ListParagraph"/>
+        <w:numPr>
+          <w:ilvl w:val="2"/>
+          <w:numId w:val="5"/>
+        </w:numPr>
+      </w:pPr>
+      <w:r>
+        <w:t>Aadhar number</w:t>
+      </w:r>
+    </w:p>
+    <w:p>
+      <w:pPr>
+        <w:pStyle w:val="ListParagraph"/>
+        <w:numPr>
+          <w:ilvl w:val="2"/>
+          <w:numId w:val="5"/>
+        </w:numPr>
+      </w:pPr>
+      <w:r>
+        <w:t>Balance</w:t>
+      </w:r>
+    </w:p>
+    <w:p>
+      <w:pPr>
+        <w:pStyle w:val="ListParagraph"/>
+        <w:numPr>
+          <w:ilvl w:val="2"/>
+          <w:numId w:val="5"/>
+        </w:numPr>
+      </w:pPr>
+      <w:r>
+        <w:t>Deposit history</w:t>
+      </w:r>
+    </w:p>
+    <w:p>
+      <w:pPr>
+        <w:pStyle w:val="ListParagraph"/>
+        <w:numPr>
+          <w:ilvl w:val="2"/>
+          <w:numId w:val="5"/>
+        </w:numPr>
+      </w:pPr>
+      <w:r>
+        <w:t>Withdrawal history</w:t>
+      </w:r>
+    </w:p>
+    <w:p>
+      <w:pPr>
+        <w:pStyle w:val="ListParagraph"/>
+        <w:numPr>
+          <w:ilvl w:val="2"/>
+          <w:numId w:val="5"/>
+        </w:numPr>
+      </w:pPr>
+      <w:r>
+        <w:t>Loan</w:t>
+      </w:r>
+    </w:p>
+    <w:p>
+      <w:pPr>
+        <w:pStyle w:val="ListParagraph"/>
+        <w:numPr>
+          <w:ilvl w:val="2"/>
+          <w:numId w:val="5"/>
+        </w:numPr>
+      </w:pPr>
+      <w:r>
+        <w:t>Credit score</w:t>
+      </w:r>
+    </w:p>
+    <w:p>
+      <w:pPr>
+        <w:pStyle w:val="ListParagraph"/>
+        <w:numPr>
+          <w:ilvl w:val="1"/>
+          <w:numId w:val="5"/>
+        </w:numPr>
+      </w:pPr>
+      <w:r>
+        <w:t>Behaviours</w:t>
+      </w:r>
+    </w:p>
+    <w:p>
+      <w:pPr>
+        <w:pStyle w:val="ListParagraph"/>
+        <w:numPr>
+          <w:ilvl w:val="2"/>
+          <w:numId w:val="5"/>
+        </w:numPr>
+      </w:pPr>
+      <w:r>
+        <w:t>Update Account</w:t>
+      </w:r>
+    </w:p>
+    <w:p>
+      <w:pPr>
+        <w:pStyle w:val="ListParagraph"/>
+        <w:numPr>
+          <w:ilvl w:val="2"/>
+          <w:numId w:val="5"/>
+        </w:numPr>
+      </w:pPr>
+      <w:r>
+        <w:t>Deposit</w:t>
+      </w:r>
+    </w:p>
+    <w:p>
+      <w:pPr>
+        <w:pStyle w:val="ListParagraph"/>
+        <w:numPr>
+          <w:ilvl w:val="2"/>
+          <w:numId w:val="5"/>
+        </w:numPr>
+      </w:pPr>
+      <w:r>
+        <w:t>Withdraw</w:t>
+      </w:r>
+    </w:p>
+    <w:p>
+      <w:pPr>
+        <w:pStyle w:val="ListParagraph"/>
+        <w:numPr>
+          <w:ilvl w:val="2"/>
+          <w:numId w:val="5"/>
+        </w:numPr>
+      </w:pPr>
+      <w:r>
+        <w:t>Close Account</w:t>
+      </w:r>
+    </w:p>
+    <w:p>
+      <w:pPr>
+        <w:pStyle w:val="ListParagraph"/>
+        <w:numPr>
+          <w:ilvl w:val="0"/>
+          <w:numId w:val="5"/>
+        </w:numPr>
+      </w:pPr>
+      <w:r>
+        <w:t>Employee</w:t>
+      </w:r>
+    </w:p>
+    <w:p>
+      <w:pPr>
+        <w:pStyle w:val="ListParagraph"/>
+        <w:numPr>
+          <w:ilvl w:val="1"/>
+          <w:numId w:val="5"/>
+        </w:numPr>
+      </w:pPr>
+      <w:r>
+        <w:t>Attributes</w:t>
+      </w:r>
+    </w:p>
+    <w:p>
+      <w:pPr>
+        <w:pStyle w:val="ListParagraph"/>
+        <w:numPr>
+          <w:ilvl w:val="2"/>
+          <w:numId w:val="5"/>
+        </w:numPr>
+      </w:pPr>
+      <w:r>
+        <w:t>Name</w:t>
+      </w:r>
+    </w:p>
+    <w:p>
+      <w:pPr>
+        <w:pStyle w:val="ListParagraph"/>
+        <w:numPr>
+          <w:ilvl w:val="2"/>
+          <w:numId w:val="5"/>
+        </w:numPr>
+      </w:pPr>
+      <w:r>
+        <w:t>Address</w:t>
+      </w:r>
+    </w:p>
+    <w:p>
+      <w:pPr>
+        <w:pStyle w:val="ListParagraph"/>
+        <w:numPr>
+          <w:ilvl w:val="2"/>
+          <w:numId w:val="5"/>
+        </w:numPr>
+      </w:pPr>
+      <w:r>
+        <w:t>Job Description</w:t>
+      </w:r>
+    </w:p>
+    <w:p>
+      <w:pPr>
+        <w:pStyle w:val="ListParagraph"/>
+        <w:numPr>
+          <w:ilvl w:val="2"/>
+          <w:numId w:val="5"/>
+        </w:numPr>
+      </w:pPr>
+      <w:r>
+        <w:t>Title</w:t>
+      </w:r>
+    </w:p>
+    <w:p>
+      <w:pPr>
+        <w:pStyle w:val="ListParagraph"/>
+        <w:numPr>
+          <w:ilvl w:val="2"/>
+          <w:numId w:val="5"/>
+        </w:numPr>
+      </w:pPr>
+      <w:r>
+        <w:lastRenderedPageBreak/>
+        <w:t>Salary</w:t>
+      </w:r>
+    </w:p>
+    <w:p>
+      <w:pPr>
+        <w:pStyle w:val="ListParagraph"/>
+        <w:numPr>
+          <w:ilvl w:val="2"/>
+          <w:numId w:val="5"/>
+        </w:numPr>
+      </w:pPr>
+      <w:r>
+        <w:t>Phone number</w:t>
+      </w:r>
+    </w:p>
+    <w:p>
+      <w:pPr>
+        <w:pStyle w:val="ListParagraph"/>
+        <w:numPr>
+          <w:ilvl w:val="1"/>
+          <w:numId w:val="5"/>
+        </w:numPr>
+      </w:pPr>
+      <w:r>
+        <w:t>Behaviours</w:t>
+      </w:r>
+    </w:p>
+    <w:p>
+      <w:pPr>
+        <w:pStyle w:val="ListParagraph"/>
+        <w:numPr>
+          <w:ilvl w:val="2"/>
+          <w:numId w:val="5"/>
+        </w:numPr>
+      </w:pPr>
+      <w:r>
+        <w:t>Check in</w:t>
+      </w:r>
+    </w:p>
+    <w:p>
+      <w:pPr>
+        <w:pStyle w:val="ListParagraph"/>
+        <w:numPr>
+          <w:ilvl w:val="2"/>
+          <w:numId w:val="5"/>
+        </w:numPr>
+      </w:pPr>
+      <w:r>
+        <w:t>Give Appraisals</w:t>
+      </w:r>
+    </w:p>
+    <w:p>
+      <w:pPr>
+        <w:pStyle w:val="ListParagraph"/>
+        <w:numPr>
+          <w:ilvl w:val="2"/>
+          <w:numId w:val="5"/>
+        </w:numPr>
+      </w:pPr>
+      <w:r>
+        <w:t>Do work</w:t>
+      </w:r>
+    </w:p>
+    <w:p>
+      <w:pPr>
+        <w:pStyle w:val="ListParagraph"/>
+        <w:numPr>
+          <w:ilvl w:val="2"/>
+          <w:numId w:val="5"/>
+        </w:numPr>
+      </w:pPr>
+      <w:r>
+        <w:t>Attend meetings</w:t>
+      </w:r>
+    </w:p>
+    <w:p>
+      <w:pPr>
+        <w:pStyle w:val="ListParagraph"/>
+        <w:numPr>
+          <w:ilvl w:val="2"/>
+          <w:numId w:val="5"/>
+        </w:numPr>
+      </w:pPr>
+      <w:r>
+        <w:t>Take salary</w:t>
+      </w:r>
+    </w:p>
+    <w:p>
+      <w:pPr>
+        <w:pStyle w:val="ListParagraph"/>
+        <w:numPr>
+          <w:ilvl w:val="2"/>
+          <w:numId w:val="5"/>
+        </w:numPr>
+      </w:pPr>
+      <w:r>
+        <w:t>Report to HR</w:t>
+      </w:r>
+    </w:p>
+    <w:p>
+      <w:pPr>
+        <w:pStyle w:val="ListParagraph"/>
+        <w:numPr>
+          <w:ilvl w:val="2"/>
+          <w:numId w:val="5"/>
+        </w:numPr>
+      </w:pPr>
+      <w:r>
+        <w:t>Check out</w:t>
+      </w:r>
+    </w:p>
+    <w:p>
+      <w:r>
+        <w:br w:type="page"/>
+      </w:r>
+    </w:p>
+    <w:p>
+      <w:pPr>
+        <w:pStyle w:val="Heading1"/>
+      </w:pPr>
+      <w:r>
+        <w:lastRenderedPageBreak/>
+        <w:t>Assignment 3:</w:t>
+      </w:r>
+    </w:p>
+    <w:p>
+      <w:pPr>
+        <w:spacing w:after="0" w:line="240" w:lineRule="auto"/>
+        <w:rPr>
+          <w:rFonts w:asciiTheme="majorHAnsi" w:eastAsia="Times New Roman" w:hAnsiTheme="majorHAnsi" w:cstheme="majorHAnsi"/>
+          <w:color w:val="000000"/>
+          <w:lang w:eastAsia="en-IN"/>
+        </w:rPr>
+      </w:pPr>
+      <w:r>
+        <w:rPr>
+          <w:rFonts w:asciiTheme="majorHAnsi" w:eastAsia="Times New Roman" w:hAnsiTheme="majorHAnsi" w:cstheme="majorHAnsi"/>
+          <w:color w:val="000000"/>
+          <w:lang w:eastAsia="en-IN"/>
+        </w:rPr>
+        <w:t>Customer: id, name, mobile number, email id</w:t>
+      </w:r>
+    </w:p>
+    <w:p>
+      <w:pPr>
+        <w:spacing w:after="0" w:line="240" w:lineRule="auto"/>
+        <w:rPr>
+          <w:rFonts w:asciiTheme="majorHAnsi" w:eastAsia="Times New Roman" w:hAnsiTheme="majorHAnsi" w:cstheme="majorHAnsi"/>
+          <w:color w:val="000000"/>
+          <w:lang w:eastAsia="en-IN"/>
+        </w:rPr>
+      </w:pPr>
+    </w:p>
+    <w:p>
+      <w:pPr>
+        <w:spacing w:after="0" w:line="240" w:lineRule="auto"/>
+        <w:rPr>
+          <w:rFonts w:asciiTheme="majorHAnsi" w:eastAsia="Times New Roman" w:hAnsiTheme="majorHAnsi" w:cstheme="majorHAnsi"/>
+          <w:color w:val="000000"/>
+          <w:spacing w:val="2"/>
+          <w:lang w:eastAsia="en-IN"/>
+        </w:rPr>
+      </w:pPr>
+      <w:r>
+        <w:rPr>
+          <w:rFonts w:asciiTheme="majorHAnsi" w:eastAsia="Times New Roman" w:hAnsiTheme="majorHAnsi" w:cstheme="majorHAnsi"/>
+          <w:color w:val="000000"/>
+          <w:spacing w:val="2"/>
+          <w:lang w:eastAsia="en-IN"/>
+        </w:rPr>
+        <w:t>Product: id, name, price, description, image path (since image will be separately stored)</w:t>
+      </w:r>
+    </w:p>
+    <w:p>
+      <w:pPr>
+        <w:spacing w:after="0" w:line="240" w:lineRule="auto"/>
+        <w:rPr>
+          <w:rFonts w:asciiTheme="majorHAnsi" w:eastAsia="Times New Roman" w:hAnsiTheme="majorHAnsi" w:cstheme="majorHAnsi"/>
+          <w:color w:val="000000"/>
+          <w:lang w:eastAsia="en-IN"/>
+        </w:rPr>
+      </w:pPr>
+    </w:p>
+    <w:p>
+      <w:pPr>
+        <w:spacing w:after="0" w:line="240" w:lineRule="auto"/>
+        <w:rPr>
+          <w:rFonts w:asciiTheme="majorHAnsi" w:eastAsia="Times New Roman" w:hAnsiTheme="majorHAnsi" w:cstheme="majorHAnsi"/>
+          <w:color w:val="000000"/>
+          <w:spacing w:val="2"/>
+          <w:lang w:eastAsia="en-IN"/>
+        </w:rPr>
+      </w:pPr>
+      <w:r>
+        <w:rPr>
+          <w:rFonts w:asciiTheme="majorHAnsi" w:eastAsia="Times New Roman" w:hAnsiTheme="majorHAnsi" w:cstheme="majorHAnsi"/>
+          <w:color w:val="000000"/>
+          <w:spacing w:val="2"/>
+          <w:lang w:eastAsia="en-IN"/>
+        </w:rPr>
+        <w:t xml:space="preserve">Shopping Cart: </w:t>
+      </w:r>
+    </w:p>
+    <w:p>
+      <w:pPr>
+        <w:spacing w:after="0" w:line="240" w:lineRule="auto"/>
+        <w:ind w:firstLine="720"/>
+        <w:rPr>
+          <w:rFonts w:asciiTheme="majorHAnsi" w:eastAsia="Times New Roman" w:hAnsiTheme="majorHAnsi" w:cstheme="majorHAnsi"/>
+          <w:color w:val="000000"/>
+          <w:lang w:eastAsia="en-IN"/>
+        </w:rPr>
+      </w:pPr>
+      <w:r>
+        <w:rPr>
+          <w:rFonts w:asciiTheme="majorHAnsi" w:eastAsia="Times New Roman" w:hAnsiTheme="majorHAnsi" w:cstheme="majorHAnsi"/>
+          <w:color w:val="000000"/>
+          <w:lang w:eastAsia="en-IN"/>
+        </w:rPr>
+        <w:t>L</w:t>
+      </w:r>
+      <w:r>
+        <w:rPr>
+          <w:rFonts w:asciiTheme="majorHAnsi" w:eastAsia="Times New Roman" w:hAnsiTheme="majorHAnsi" w:cstheme="majorHAnsi"/>
+          <w:color w:val="000000"/>
+          <w:lang w:eastAsia="en-IN"/>
+        </w:rPr>
+        <w:t xml:space="preserve">ist of </w:t>
+      </w:r>
+      <w:proofErr w:type="spellStart"/>
+      <w:r>
+        <w:rPr>
+          <w:rFonts w:asciiTheme="majorHAnsi" w:eastAsia="Times New Roman" w:hAnsiTheme="majorHAnsi" w:cstheme="majorHAnsi"/>
+          <w:color w:val="000000"/>
+          <w:lang w:eastAsia="en-IN"/>
+        </w:rPr>
+        <w:t>Ordered_item</w:t>
+      </w:r>
+      <w:proofErr w:type="spellEnd"/>
+    </w:p>
+    <w:p>
+      <w:pPr>
+        <w:spacing w:after="0" w:line="240" w:lineRule="auto"/>
+        <w:rPr>
+          <w:rFonts w:asciiTheme="majorHAnsi" w:eastAsia="Times New Roman" w:hAnsiTheme="majorHAnsi" w:cstheme="majorHAnsi"/>
+          <w:color w:val="000000"/>
+          <w:lang w:eastAsia="en-IN"/>
+        </w:rPr>
+      </w:pPr>
+    </w:p>
+    <w:p>
+      <w:pPr>
+        <w:spacing w:after="0" w:line="240" w:lineRule="auto"/>
+        <w:rPr>
+          <w:rFonts w:asciiTheme="majorHAnsi" w:eastAsia="Times New Roman" w:hAnsiTheme="majorHAnsi" w:cstheme="majorHAnsi"/>
+          <w:color w:val="000000"/>
+          <w:lang w:eastAsia="en-IN"/>
+        </w:rPr>
+      </w:pPr>
+      <w:proofErr w:type="spellStart"/>
+      <w:r>
+        <w:rPr>
+          <w:rFonts w:asciiTheme="majorHAnsi" w:eastAsia="Times New Roman" w:hAnsiTheme="majorHAnsi" w:cstheme="majorHAnsi"/>
+          <w:color w:val="000000"/>
+          <w:lang w:eastAsia="en-IN"/>
+        </w:rPr>
+        <w:t>Ordered_item:Product</w:t>
+      </w:r>
+      <w:proofErr w:type="spellEnd"/>
+      <w:r>
+        <w:rPr>
+          <w:rFonts w:asciiTheme="majorHAnsi" w:eastAsia="Times New Roman" w:hAnsiTheme="majorHAnsi" w:cstheme="majorHAnsi"/>
+          <w:color w:val="000000"/>
+          <w:lang w:eastAsia="en-IN"/>
+        </w:rPr>
+        <w:t xml:space="preserve"> id, product name, price, quantity</w:t>
+      </w:r>
+    </w:p>
+    <w:p>
+      <w:pPr>
+        <w:spacing w:after="0" w:line="240" w:lineRule="auto"/>
+        <w:rPr>
+          <w:rFonts w:asciiTheme="majorHAnsi" w:eastAsia="Times New Roman" w:hAnsiTheme="majorHAnsi" w:cstheme="majorHAnsi"/>
+          <w:color w:val="000000"/>
+          <w:lang w:eastAsia="en-IN"/>
+        </w:rPr>
+      </w:pPr>
+    </w:p>
+    <w:p>
+      <w:pPr>
+        <w:spacing w:after="0" w:line="240" w:lineRule="auto"/>
+        <w:rPr>
+          <w:rFonts w:asciiTheme="majorHAnsi" w:eastAsia="Times New Roman" w:hAnsiTheme="majorHAnsi" w:cstheme="majorHAnsi"/>
+          <w:color w:val="000000"/>
+          <w:lang w:eastAsia="en-IN"/>
+        </w:rPr>
+      </w:pPr>
+      <w:r>
+        <w:rPr>
+          <w:rFonts w:asciiTheme="majorHAnsi" w:eastAsia="Times New Roman" w:hAnsiTheme="majorHAnsi" w:cstheme="majorHAnsi"/>
+          <w:color w:val="000000"/>
+          <w:lang w:eastAsia="en-IN"/>
+        </w:rPr>
+        <w:t>Order</w:t>
+      </w:r>
+    </w:p>
+    <w:p>
+      <w:pPr>
+        <w:spacing w:after="0" w:line="240" w:lineRule="auto"/>
+        <w:ind w:firstLine="720"/>
+        <w:rPr>
+          <w:rFonts w:asciiTheme="majorHAnsi" w:eastAsia="Times New Roman" w:hAnsiTheme="majorHAnsi" w:cstheme="majorHAnsi"/>
+          <w:color w:val="000000"/>
+          <w:spacing w:val="3"/>
+          <w:lang w:eastAsia="en-IN"/>
+        </w:rPr>
+      </w:pPr>
+      <w:r>
+        <w:rPr>
+          <w:rFonts w:asciiTheme="majorHAnsi" w:eastAsia="Times New Roman" w:hAnsiTheme="majorHAnsi" w:cstheme="majorHAnsi"/>
+          <w:color w:val="000000"/>
+          <w:spacing w:val="3"/>
+          <w:lang w:eastAsia="en-IN"/>
+        </w:rPr>
+        <w:t>Order id</w:t>
+      </w:r>
+    </w:p>
+    <w:p>
+      <w:pPr>
+        <w:spacing w:after="0" w:line="240" w:lineRule="auto"/>
+        <w:ind w:firstLine="720"/>
+        <w:rPr>
+          <w:rFonts w:asciiTheme="majorHAnsi" w:eastAsia="Times New Roman" w:hAnsiTheme="majorHAnsi" w:cstheme="majorHAnsi"/>
+          <w:color w:val="000000"/>
+          <w:lang w:eastAsia="en-IN"/>
+        </w:rPr>
+      </w:pPr>
+      <w:r>
+        <w:rPr>
+          <w:rFonts w:asciiTheme="majorHAnsi" w:eastAsia="Times New Roman" w:hAnsiTheme="majorHAnsi" w:cstheme="majorHAnsi"/>
+          <w:color w:val="000000"/>
+          <w:lang w:eastAsia="en-IN"/>
+        </w:rPr>
+        <w:t>Date of purchase</w:t>
+      </w:r>
+    </w:p>
+    <w:p>
+      <w:pPr>
+        <w:spacing w:after="0" w:line="240" w:lineRule="auto"/>
+        <w:ind w:firstLine="720"/>
+        <w:rPr>
+          <w:rFonts w:asciiTheme="majorHAnsi" w:eastAsia="Times New Roman" w:hAnsiTheme="majorHAnsi" w:cstheme="majorHAnsi"/>
+          <w:color w:val="000000"/>
+          <w:lang w:eastAsia="en-IN"/>
+        </w:rPr>
+      </w:pPr>
+      <w:r>
+        <w:rPr>
+          <w:rFonts w:asciiTheme="majorHAnsi" w:eastAsia="Times New Roman" w:hAnsiTheme="majorHAnsi" w:cstheme="majorHAnsi"/>
+          <w:color w:val="000000"/>
+          <w:lang w:eastAsia="en-IN"/>
+        </w:rPr>
+        <w:t>Shipping address</w:t>
+      </w:r>
+    </w:p>
+    <w:p>
+      <w:pPr>
+        <w:spacing w:after="0" w:line="240" w:lineRule="auto"/>
+        <w:ind w:firstLine="720"/>
+        <w:rPr>
+          <w:rFonts w:asciiTheme="majorHAnsi" w:eastAsia="Times New Roman" w:hAnsiTheme="majorHAnsi" w:cstheme="majorHAnsi"/>
+          <w:color w:val="000000"/>
+          <w:spacing w:val="2"/>
+          <w:lang w:eastAsia="en-IN"/>
+        </w:rPr>
+      </w:pPr>
+      <w:r>
+        <w:rPr>
+          <w:rFonts w:asciiTheme="majorHAnsi" w:eastAsia="Times New Roman" w:hAnsiTheme="majorHAnsi" w:cstheme="majorHAnsi"/>
+          <w:color w:val="000000"/>
+          <w:spacing w:val="2"/>
+          <w:lang w:eastAsia="en-IN"/>
+        </w:rPr>
+        <w:t>Customer id or Customer depending on design/logic</w:t>
+      </w:r>
+    </w:p>
+    <w:p>
+      <w:pPr>
+        <w:spacing w:after="0" w:line="240" w:lineRule="auto"/>
+        <w:ind w:firstLine="720"/>
+        <w:rPr>
+          <w:rFonts w:asciiTheme="majorHAnsi" w:eastAsia="Times New Roman" w:hAnsiTheme="majorHAnsi" w:cstheme="majorHAnsi"/>
+          <w:color w:val="000000"/>
+          <w:lang w:eastAsia="en-IN"/>
+        </w:rPr>
+      </w:pPr>
+      <w:r>
+        <w:rPr>
+          <w:rFonts w:asciiTheme="majorHAnsi" w:eastAsia="Times New Roman" w:hAnsiTheme="majorHAnsi" w:cstheme="majorHAnsi"/>
+          <w:color w:val="000000"/>
+          <w:lang w:eastAsia="en-IN"/>
+        </w:rPr>
+        <w:t xml:space="preserve">List of </w:t>
+      </w:r>
+      <w:proofErr w:type="spellStart"/>
+      <w:r>
+        <w:rPr>
+          <w:rFonts w:asciiTheme="majorHAnsi" w:eastAsia="Times New Roman" w:hAnsiTheme="majorHAnsi" w:cstheme="majorHAnsi"/>
+          <w:color w:val="000000"/>
+          <w:lang w:eastAsia="en-IN"/>
+        </w:rPr>
+        <w:t>Ordered_item</w:t>
+      </w:r>
+      <w:proofErr w:type="spellEnd"/>
+    </w:p>
+    <w:p>
+      <w:pPr>
+        <w:rPr>
+          <w:rFonts w:asciiTheme="majorHAnsi" w:hAnsiTheme="majorHAnsi" w:cstheme="majorHAnsi"/>
+        </w:rPr>
+      </w:pPr>
+      <w:r>
+        <w:rPr>
+          <w:rFonts w:asciiTheme="majorHAnsi" w:hAnsiTheme="majorHAnsi" w:cstheme="majorHAnsi"/>
+        </w:rPr>
+        <w:br w:type="page"/>
+      </w:r>
+    </w:p>
+    <w:p>
+      <w:pPr>
+        <w:pStyle w:val="Heading1"/>
+      </w:pPr>
+      <w:r>
+        <w:lastRenderedPageBreak/>
+        <w:t>Assignment 4:</w:t>
+      </w:r>
+    </w:p>
+    <w:p>
+      <w:pPr>
+        <w:rPr>
+          <w:b/>
+        </w:rPr>
+      </w:pPr>
+      <w:r>
+        <w:rPr>
+          <w:b/>
+        </w:rPr>
+        <w:t>CODE:</w:t>
+      </w:r>
+    </w:p>
+    <w:p>
+      <w:r>
+        <w:t>class Employee:</w:t>
+      </w:r>
+    </w:p>
+    <w:p>
+      <w:r>
+        <w:t xml:space="preserve">    def __</w:t>
+      </w:r>
+      <w:proofErr w:type="spellStart"/>
+      <w:r>
+        <w:t>init</w:t>
+      </w:r>
+      <w:proofErr w:type="spellEnd"/>
+      <w:r>
+        <w:t>__(</w:t>
+      </w:r>
+      <w:proofErr w:type="spellStart"/>
+      <w:r>
+        <w:t>self,first_name,last_name,pay</w:t>
+      </w:r>
+      <w:proofErr w:type="spellEnd"/>
+      <w:r>
+        <w:t>):</w:t>
+      </w:r>
+    </w:p>
+    <w:p>
+      <w:r>
+        <w:t xml:space="preserve">        </w:t>
+      </w:r>
+      <w:proofErr w:type="spellStart"/>
+      <w:r>
+        <w:t>self.first_name</w:t>
+      </w:r>
+      <w:proofErr w:type="spellEnd"/>
+      <w:r>
+        <w:t>=</w:t>
+      </w:r>
+      <w:proofErr w:type="spellStart"/>
+      <w:r>
+        <w:t>first_name</w:t>
+      </w:r>
+      <w:proofErr w:type="spellEnd"/>
+    </w:p>
+    <w:p>
+      <w:r>
+        <w:t xml:space="preserve">        </w:t>
+      </w:r>
+      <w:proofErr w:type="spellStart"/>
+      <w:r>
+        <w:t>self.last_name</w:t>
+      </w:r>
+      <w:proofErr w:type="spellEnd"/>
+      <w:r>
+        <w:t>=</w:t>
+      </w:r>
+      <w:proofErr w:type="spellStart"/>
+      <w:r>
+        <w:t>last_name</w:t>
+      </w:r>
+      <w:proofErr w:type="spellEnd"/>
+    </w:p>
+    <w:p>
+      <w:r>
+        <w:t xml:space="preserve">        </w:t>
+      </w:r>
+      <w:proofErr w:type="spellStart"/>
+      <w:r>
+        <w:t>self.pay</w:t>
+      </w:r>
+      <w:proofErr w:type="spellEnd"/>
+      <w:r>
+        <w:t>=pay</w:t>
+      </w:r>
+    </w:p>
+    <w:p>
+      <w:r>
+        <w:t xml:space="preserve">        </w:t>
+      </w:r>
+      <w:proofErr w:type="spellStart"/>
+      <w:r>
+        <w:t>self.email</w:t>
+      </w:r>
+      <w:proofErr w:type="spellEnd"/>
+      <w:r>
+        <w:t>=</w:t>
+      </w:r>
+      <w:proofErr w:type="spellStart"/>
+      <w:r>
+        <w:t>first_name</w:t>
+      </w:r>
+      <w:proofErr w:type="spellEnd"/>
+      <w:r>
+        <w:t>+"."+</w:t>
+      </w:r>
+      <w:proofErr w:type="spellStart"/>
+      <w:r>
+        <w:t>last_name</w:t>
+      </w:r>
+      <w:proofErr w:type="spellEnd"/>
+      <w:r>
+        <w:t>+"@company.com"</w:t>
+      </w:r>
+    </w:p>
+    <w:p/>
+    <w:p/>
+    <w:p>
+      <w:r>
+        <w:t xml:space="preserve">    def print(self):</w:t>
+      </w:r>
+    </w:p>
+    <w:p>
+      <w:r>
+        <w:t xml:space="preserve">        print(emp1.first_name + '\n' + emp1.last_name + '\n' + emp1.email + '\n' + str(emp1.pay))</w:t>
+      </w:r>
+    </w:p>
+    <w:p>
+      <w:r>
+        <w:t>emp1=Employee("Mohandas","Gandhi",5000)</w:t>
+      </w:r>
+    </w:p>
+    <w:p>
+      <w:r>
+        <w:t>emp1.print()</w:t>
+      </w:r>
+    </w:p>
+    <w:p/>
+    <w:p>
+      <w:pPr>
+        <w:rPr>
+          <w:b/>
+        </w:rPr>
+      </w:pPr>
+      <w:r>
+        <w:rPr>
+          <w:b/>
+        </w:rPr>
+        <w:t>OUTPUT:</w:t>
+      </w:r>
+    </w:p>
+    <w:p>
+      <w:r>
+        <w:t>Mohandas</w:t>
+      </w:r>
+    </w:p>
+    <w:p>
+      <w:r>
+        <w:t>Gandhi</w:t>
+      </w:r>
+    </w:p>
+    <w:p>
+      <w:r>
+        <w:t>Mohandas.Gandhi@company.com</w:t>
+      </w:r>
+    </w:p>
+    <w:p>
+      <w:r>
+        <w:t>5000</w:t>
+      </w:r>
+    </w:p>
+    <w:p>
+      <w:r>
+        <w:br w:type="page"/>
+      </w:r>
+    </w:p>
+    <w:p>
+      <w:pPr>
+        <w:pStyle w:val="Heading1"/>
+      </w:pPr>
+      <w:r>
+        <w:lastRenderedPageBreak/>
+        <w:t>Assignment 5:</w:t>
+      </w:r>
+    </w:p>
+    <w:p>
+      <w:pPr>
+        <w:rPr>
+          <w:b/>
+        </w:rPr>
+      </w:pPr>
+      <w:r>
+        <w:rPr>
+          <w:b/>
+        </w:rPr>
+        <w:t>Code:</w:t>
+      </w:r>
+    </w:p>
+    <w:p>
+      <w:r>
+        <w:t>class Employee:</w:t>
+      </w:r>
+    </w:p>
+    <w:p>
+      <w:r>
+        <w:t xml:space="preserve">    def __</w:t>
+      </w:r>
+      <w:proofErr w:type="spellStart"/>
+      <w:r>
+        <w:t>init</w:t>
+      </w:r>
+      <w:proofErr w:type="spellEnd"/>
+      <w:r>
+        <w:t>__(</w:t>
+      </w:r>
+      <w:proofErr w:type="spellStart"/>
+      <w:r>
+        <w:t>self,first_name,last_name,pay</w:t>
+      </w:r>
+      <w:proofErr w:type="spellEnd"/>
+      <w:r>
+        <w:t>):</w:t>
+      </w:r>
+    </w:p>
+    <w:p>
+      <w:r>
+        <w:t xml:space="preserve">        #self creates a variable for that specific instance</w:t>
+      </w:r>
+    </w:p>
+    <w:p>
+      <w:r>
+        <w:t xml:space="preserve">        </w:t>
+      </w:r>
+      <w:proofErr w:type="spellStart"/>
+      <w:r>
+        <w:t>self.first_name</w:t>
+      </w:r>
+      <w:proofErr w:type="spellEnd"/>
+      <w:r>
+        <w:t>=</w:t>
+      </w:r>
+      <w:proofErr w:type="spellStart"/>
+      <w:r>
+        <w:t>first_name</w:t>
+      </w:r>
+      <w:proofErr w:type="spellEnd"/>
+    </w:p>
+    <w:p>
+      <w:r>
+        <w:t xml:space="preserve">        </w:t>
+      </w:r>
+      <w:proofErr w:type="spellStart"/>
+      <w:r>
+        <w:t>self.last_name</w:t>
+      </w:r>
+      <w:proofErr w:type="spellEnd"/>
+      <w:r>
+        <w:t>=</w:t>
+      </w:r>
+      <w:proofErr w:type="spellStart"/>
+      <w:r>
+        <w:t>last_name</w:t>
+      </w:r>
+      <w:proofErr w:type="spellEnd"/>
+    </w:p>
+    <w:p>
+      <w:r>
+        <w:t xml:space="preserve">        </w:t>
+      </w:r>
+      <w:proofErr w:type="spellStart"/>
+      <w:r>
+        <w:t>self.pay</w:t>
+      </w:r>
+      <w:proofErr w:type="spellEnd"/>
+      <w:r>
+        <w:t>=pay</w:t>
+      </w:r>
+    </w:p>
+    <w:p>
+      <w:r>
+        <w:t xml:space="preserve">        </w:t>
+      </w:r>
+      <w:proofErr w:type="spellStart"/>
+      <w:r>
+        <w:t>self.email</w:t>
+      </w:r>
+      <w:proofErr w:type="spellEnd"/>
+      <w:r>
+        <w:t>=</w:t>
+      </w:r>
+      <w:proofErr w:type="spellStart"/>
+      <w:r>
+        <w:t>first_name</w:t>
+      </w:r>
+      <w:proofErr w:type="spellEnd"/>
+      <w:r>
+        <w:t>+"."+</w:t>
+      </w:r>
+      <w:proofErr w:type="spellStart"/>
+      <w:r>
+        <w:t>last_name</w:t>
+      </w:r>
+      <w:proofErr w:type="spellEnd"/>
+      <w:r>
+        <w:t>+"@company.com"</w:t>
+      </w:r>
+    </w:p>
+    <w:p/>
+    <w:p>
+      <w:r>
+        <w:t xml:space="preserve">    def </w:t>
+      </w:r>
+      <w:proofErr w:type="spellStart"/>
+      <w:r>
+        <w:t>getEmail</w:t>
+      </w:r>
+      <w:proofErr w:type="spellEnd"/>
+      <w:r>
+        <w:t>(self):</w:t>
+      </w:r>
+    </w:p>
+    <w:p>
+      <w:r>
+        <w:t xml:space="preserve">        return </w:t>
+      </w:r>
+      <w:proofErr w:type="spellStart"/>
+      <w:r>
+        <w:t>self.email</w:t>
+      </w:r>
+      <w:proofErr w:type="spellEnd"/>
+    </w:p>
+    <w:p>
+      <w:r>
+        <w:t xml:space="preserve">    def </w:t>
+      </w:r>
+      <w:proofErr w:type="spellStart"/>
+      <w:r>
+        <w:t>getFullName</w:t>
+      </w:r>
+      <w:proofErr w:type="spellEnd"/>
+      <w:r>
+        <w:t>(self):</w:t>
+      </w:r>
+    </w:p>
+    <w:p>
+      <w:r>
+        <w:t xml:space="preserve">        return </w:t>
+      </w:r>
+      <w:proofErr w:type="spellStart"/>
+      <w:r>
+        <w:t>self.first_name</w:t>
+      </w:r>
+      <w:proofErr w:type="spellEnd"/>
+      <w:r>
+        <w:t>+" "+</w:t>
+      </w:r>
+      <w:proofErr w:type="spellStart"/>
+      <w:r>
+        <w:t>self.last_name</w:t>
+      </w:r>
+      <w:proofErr w:type="spellEnd"/>
+    </w:p>
+    <w:p>
+      <w:r>
+        <w:t xml:space="preserve">    def </w:t>
+      </w:r>
+      <w:proofErr w:type="spellStart"/>
+      <w:r>
+        <w:t>getPay</w:t>
+      </w:r>
+      <w:proofErr w:type="spellEnd"/>
+      <w:r>
+        <w:t>(self):</w:t>
+      </w:r>
+    </w:p>
+    <w:p>
+      <w:r>
+        <w:t xml:space="preserve">        return </w:t>
+      </w:r>
+      <w:proofErr w:type="spellStart"/>
+      <w:r>
+        <w:t>self.pay</w:t>
+      </w:r>
+      <w:proofErr w:type="spellEnd"/>
+    </w:p>
+    <w:p/>
+    <w:p/>
+    <w:p>
+      <w:r>
+        <w:t>emp1=Employee("Mohandas","Gandhi",5000)</w:t>
+      </w:r>
+    </w:p>
+    <w:p>
+      <w:r>
+        <w:t>print(emp1.getEmail())</w:t>
+      </w:r>
+    </w:p>
+    <w:p>
+      <w:r>
+        <w:t>print(emp1.getFullName())</w:t>
+      </w:r>
+    </w:p>
+    <w:p>
+      <w:r>
+        <w:t>print(emp1.getPay())</w:t>
+      </w:r>
+    </w:p>
+    <w:p/>
+    <w:p>
+      <w:pPr>
+        <w:rPr>
+          <w:b/>
+        </w:rPr>
+      </w:pPr>
+      <w:r>
+        <w:rPr>
+          <w:b/>
+        </w:rPr>
+        <w:t>Output:</w:t>
+      </w:r>
+    </w:p>
+    <w:p>
+      <w:r>
+        <w:t>Mohandas.Gandhi@company.com</w:t>
+      </w:r>
+    </w:p>
+    <w:p>
+      <w:r>
+        <w:t>Mohandas Gandhi</w:t>
+      </w:r>
+    </w:p>
+    <w:p>
+      <w:r>
+        <w:t>5000</w:t>
+      </w:r>
+    </w:p>
+    <w:p>
+      <w:r>
+        <w:br w:type="page"/>
+      </w:r>
+    </w:p>
+    <w:p>
+      <w:pPr>
+        <w:pStyle w:val="Heading1"/>
+      </w:pPr>
+      <w:r>
+        <w:lastRenderedPageBreak/>
+        <w:t>Assignment 6:</w:t>
+      </w:r>
+    </w:p>
+    <w:p/>
+    <w:p>
+      <w:pPr>
+        <w:spacing w:after="0" w:line="240" w:lineRule="auto"/>
+        <w:rPr>
+          <w:rFonts w:asciiTheme="majorHAnsi" w:eastAsia="Times New Roman" w:hAnsiTheme="majorHAnsi" w:cstheme="majorHAnsi"/>
+          <w:color w:val="000000"/>
+          <w:lang w:eastAsia="en-IN"/>
+        </w:rPr>
+      </w:pPr>
+      <w:r>
+        <w:rPr>
+          <w:rFonts w:asciiTheme="majorHAnsi" w:eastAsia="Times New Roman" w:hAnsiTheme="majorHAnsi" w:cstheme="majorHAnsi"/>
+          <w:color w:val="000000"/>
+          <w:lang w:eastAsia="en-IN"/>
+        </w:rPr>
+        <w:t>The balance can be set to very high/low value accidentally. (#stmt1)</w:t>
+      </w:r>
+    </w:p>
+    <w:p>
+      <w:pPr>
+        <w:spacing w:after="0" w:line="240" w:lineRule="auto"/>
+        <w:rPr>
+          <w:rFonts w:asciiTheme="majorHAnsi" w:eastAsia="Times New Roman" w:hAnsiTheme="majorHAnsi" w:cstheme="majorHAnsi"/>
+          <w:color w:val="000000"/>
+          <w:lang w:eastAsia="en-IN"/>
+        </w:rPr>
+      </w:pPr>
+    </w:p>
+    <w:p>
+      <w:pPr>
+        <w:spacing w:after="0" w:line="240" w:lineRule="auto"/>
+        <w:rPr>
+          <w:rFonts w:asciiTheme="majorHAnsi" w:eastAsia="Times New Roman" w:hAnsiTheme="majorHAnsi" w:cstheme="majorHAnsi"/>
+          <w:color w:val="000000"/>
+          <w:spacing w:val="3"/>
+          <w:lang w:eastAsia="en-IN"/>
+        </w:rPr>
+      </w:pPr>
+      <w:r>
+        <w:rPr>
+          <w:rFonts w:asciiTheme="majorHAnsi" w:eastAsia="Times New Roman" w:hAnsiTheme="majorHAnsi" w:cstheme="majorHAnsi"/>
+          <w:color w:val="000000"/>
+          <w:spacing w:val="3"/>
+          <w:lang w:eastAsia="en-IN"/>
+        </w:rPr>
+        <w:t>The balance can be accessed or changed by user of the class.</w:t>
+      </w:r>
+    </w:p>
+    <w:p>
+      <w:pPr>
+        <w:spacing w:after="0" w:line="240" w:lineRule="auto"/>
+        <w:rPr>
+          <w:rFonts w:asciiTheme="majorHAnsi" w:eastAsia="Times New Roman" w:hAnsiTheme="majorHAnsi" w:cstheme="majorHAnsi"/>
+          <w:color w:val="000000"/>
+          <w:lang w:eastAsia="en-IN"/>
+        </w:rPr>
+      </w:pPr>
+    </w:p>
+    <w:p>
+      <w:pPr>
+        <w:spacing w:after="0" w:line="240" w:lineRule="auto"/>
+        <w:rPr>
+          <w:rFonts w:asciiTheme="majorHAnsi" w:eastAsia="Times New Roman" w:hAnsiTheme="majorHAnsi" w:cstheme="majorHAnsi"/>
+          <w:color w:val="000000"/>
+          <w:spacing w:val="2"/>
+          <w:lang w:eastAsia="en-IN"/>
+        </w:rPr>
+      </w:pPr>
+      <w:r>
+        <w:rPr>
+          <w:rFonts w:asciiTheme="majorHAnsi" w:eastAsia="Times New Roman" w:hAnsiTheme="majorHAnsi" w:cstheme="majorHAnsi"/>
+          <w:color w:val="000000"/>
+          <w:spacing w:val="2"/>
+          <w:lang w:eastAsia="en-IN"/>
+        </w:rPr>
+        <w:t>The balance can be set to non-permitted value (#stmt2)</w:t>
+      </w:r>
+    </w:p>
+    <w:p>
+      <w:pPr>
+        <w:spacing w:after="0" w:line="240" w:lineRule="auto"/>
+        <w:rPr>
+          <w:rFonts w:asciiTheme="majorHAnsi" w:eastAsia="Times New Roman" w:hAnsiTheme="majorHAnsi" w:cstheme="majorHAnsi"/>
+          <w:color w:val="000000"/>
+          <w:spacing w:val="2"/>
+          <w:lang w:eastAsia="en-IN"/>
+        </w:rPr>
+      </w:pPr>
+      <w:r>
+        <w:rPr>
+          <w:rFonts w:asciiTheme="majorHAnsi" w:eastAsia="Times New Roman" w:hAnsiTheme="majorHAnsi" w:cstheme="majorHAnsi"/>
+          <w:color w:val="000000"/>
+          <w:spacing w:val="2"/>
+          <w:lang w:eastAsia="en-IN"/>
+        </w:rPr>
+        <w:t>Make balance a private variable ( __balance)</w:t>
+      </w:r>
+    </w:p>
+    <w:p>
+      <w:pPr>
+        <w:spacing w:after="0" w:line="240" w:lineRule="auto"/>
+        <w:rPr>
+          <w:rFonts w:asciiTheme="majorHAnsi" w:eastAsia="Times New Roman" w:hAnsiTheme="majorHAnsi" w:cstheme="majorHAnsi"/>
+          <w:color w:val="000000"/>
+          <w:spacing w:val="-2"/>
+          <w:lang w:eastAsia="en-IN"/>
+        </w:rPr>
+      </w:pPr>
+      <w:r>
+        <w:rPr>
+          <w:rFonts w:asciiTheme="majorHAnsi" w:eastAsia="Times New Roman" w:hAnsiTheme="majorHAnsi" w:cstheme="majorHAnsi"/>
+          <w:color w:val="0000FF"/>
+          <w:spacing w:val="-2"/>
+          <w:lang w:eastAsia="en-IN"/>
+        </w:rPr>
+        <w:t>d</w:t>
+      </w:r>
+      <w:r>
+        <w:rPr>
+          <w:rFonts w:asciiTheme="majorHAnsi" w:eastAsia="Times New Roman" w:hAnsiTheme="majorHAnsi" w:cstheme="majorHAnsi"/>
+          <w:color w:val="0000FF"/>
+          <w:spacing w:val="-2"/>
+          <w:lang w:eastAsia="en-IN"/>
+        </w:rPr>
+        <w:t>ef</w:t>
+      </w:r>
+      <w:r>
+        <w:rPr>
+          <w:rFonts w:asciiTheme="majorHAnsi" w:eastAsia="Times New Roman" w:hAnsiTheme="majorHAnsi" w:cstheme="majorHAnsi"/>
+          <w:color w:val="0000FF"/>
+          <w:spacing w:val="-2"/>
+          <w:lang w:eastAsia="en-IN"/>
+        </w:rPr>
+        <w:t xml:space="preserve"> </w:t>
+      </w:r>
+      <w:r>
+        <w:rPr>
+          <w:rFonts w:asciiTheme="majorHAnsi" w:eastAsia="Times New Roman" w:hAnsiTheme="majorHAnsi" w:cstheme="majorHAnsi"/>
+          <w:color w:val="000000"/>
+          <w:spacing w:val="-2"/>
+          <w:lang w:eastAsia="en-IN"/>
+        </w:rPr>
+        <w:t>__</w:t>
+      </w:r>
+      <w:proofErr w:type="spellStart"/>
+      <w:r>
+        <w:rPr>
+          <w:rFonts w:asciiTheme="majorHAnsi" w:eastAsia="Times New Roman" w:hAnsiTheme="majorHAnsi" w:cstheme="majorHAnsi"/>
+          <w:color w:val="000000"/>
+          <w:spacing w:val="-2"/>
+          <w:lang w:eastAsia="en-IN"/>
+        </w:rPr>
+        <w:t>init</w:t>
+      </w:r>
+      <w:proofErr w:type="spellEnd"/>
+      <w:r>
+        <w:rPr>
+          <w:rFonts w:asciiTheme="majorHAnsi" w:eastAsia="Times New Roman" w:hAnsiTheme="majorHAnsi" w:cstheme="majorHAnsi"/>
+          <w:color w:val="000000"/>
+          <w:spacing w:val="-2"/>
+          <w:lang w:eastAsia="en-IN"/>
+        </w:rPr>
+        <w:t xml:space="preserve">__(self, </w:t>
+      </w:r>
+      <w:proofErr w:type="spellStart"/>
+      <w:r>
+        <w:rPr>
+          <w:rFonts w:asciiTheme="majorHAnsi" w:eastAsia="Times New Roman" w:hAnsiTheme="majorHAnsi" w:cstheme="majorHAnsi"/>
+          <w:color w:val="000000"/>
+          <w:spacing w:val="-2"/>
+          <w:lang w:eastAsia="en-IN"/>
+        </w:rPr>
+        <w:t>initial_amount</w:t>
+      </w:r>
+      <w:proofErr w:type="spellEnd"/>
+      <w:r>
+        <w:rPr>
+          <w:rFonts w:asciiTheme="majorHAnsi" w:eastAsia="Times New Roman" w:hAnsiTheme="majorHAnsi" w:cstheme="majorHAnsi"/>
+          <w:color w:val="000000"/>
+          <w:spacing w:val="-2"/>
+          <w:lang w:eastAsia="en-IN"/>
+        </w:rPr>
+        <w:t>):</w:t>
+      </w:r>
+    </w:p>
+    <w:p>
+      <w:pPr>
+        <w:spacing w:after="0" w:line="240" w:lineRule="auto"/>
+        <w:ind w:firstLine="720"/>
+        <w:rPr>
+          <w:rFonts w:asciiTheme="majorHAnsi" w:eastAsia="Times New Roman" w:hAnsiTheme="majorHAnsi" w:cstheme="majorHAnsi"/>
+          <w:color w:val="000000"/>
+          <w:spacing w:val="-2"/>
+          <w:lang w:eastAsia="en-IN"/>
+        </w:rPr>
+      </w:pPr>
+      <w:proofErr w:type="spellStart"/>
+      <w:r>
+        <w:rPr>
+          <w:rFonts w:asciiTheme="majorHAnsi" w:eastAsia="Times New Roman" w:hAnsiTheme="majorHAnsi" w:cstheme="majorHAnsi"/>
+          <w:color w:val="000000"/>
+          <w:spacing w:val="-2"/>
+          <w:lang w:eastAsia="en-IN"/>
+        </w:rPr>
+        <w:t>self.__balance</w:t>
+      </w:r>
+      <w:proofErr w:type="spellEnd"/>
+      <w:r>
+        <w:rPr>
+          <w:rFonts w:asciiTheme="majorHAnsi" w:eastAsia="Times New Roman" w:hAnsiTheme="majorHAnsi" w:cstheme="majorHAnsi"/>
+          <w:color w:val="000000"/>
+          <w:spacing w:val="-2"/>
+          <w:lang w:eastAsia="en-IN"/>
+        </w:rPr>
+        <w:t xml:space="preserve"> = </w:t>
+      </w:r>
+      <w:proofErr w:type="spellStart"/>
+      <w:r>
+        <w:rPr>
+          <w:rFonts w:asciiTheme="majorHAnsi" w:eastAsia="Times New Roman" w:hAnsiTheme="majorHAnsi" w:cstheme="majorHAnsi"/>
+          <w:color w:val="000000"/>
+          <w:spacing w:val="-2"/>
+          <w:lang w:eastAsia="en-IN"/>
+        </w:rPr>
+        <w:t>initial_amount</w:t>
+      </w:r>
+      <w:proofErr w:type="spellEnd"/>
+    </w:p>
+    <w:p>
       <w:bookmarkStart w:id="0" w:name="_GoBack"/>
       <w:bookmarkEnd w:id="0"/>
     </w:p>
+    <w:p/>
+    <w:p/>
     <w:sectPr>
       <w:pgSz w:w="11906" w:h="16838"/>
       <w:pgMar w:top="1440" w:right="1440" w:bottom="1440" w:left="1440" w:header="708" w:footer="708" w:gutter="0"/>
@@ -22,6 +2153,683 @@
     </w:sectPr>
   </w:body>
 </w:document>
+</file>
+
+<file path=word/numbering.xml><?xml version="1.0" encoding="utf-8"?>
+<w:numbering xmlns:wpc="http://schemas.microsoft.com/office/word/2010/wordprocessingCanvas" xmlns:cx="http://schemas.microsoft.com/office/drawing/2014/chartex" xmlns:cx1="http://schemas.microsoft.com/office/drawing/2015/9/8/chartex" xmlns:cx2="http://schemas.microsoft.com/office/drawing/2015/10/21/chartex" xmlns:cx3="http://schemas.microsoft.com/office/drawing/2016/5/9/chartex" xmlns:cx4="http://schemas.microsoft.com/office/drawing/2016/5/10/chartex" xmlns:cx5="http://schemas.microsoft.com/office/drawing/2016/5/11/chartex" xmlns:cx6="http://schemas.microsoft.com/office/drawing/2016/5/12/chartex" xmlns:cx7="http://schemas.microsoft.com/office/drawing/2016/5/13/chartex" xmlns:cx8="http://schemas.microsoft.com/office/drawing/2016/5/14/chartex" xmlns:mc="http://schemas.openxmlformats.org/markup-compatibility/2006" xmlns:aink="http://schemas.microsoft.com/office/drawing/2016/ink" xmlns:am3d="http://schemas.microsoft.com/office/drawing/2017/model3d" xmlns:o="urn:schemas-microsoft-com:office:office" xmlns:r="http://schemas.openxmlformats.org/officeDocument/2006/relationships" xmlns:m="http://schemas.openxmlformats.org/officeDocument/2006/math" xmlns:v="urn:schemas-microsoft-com:vml" xmlns:wp14="http://schemas.microsoft.com/office/word/2010/wordprocessingDrawing" xmlns:wp="http://schemas.openxmlformats.org/drawingml/2006/wordprocessingDrawing" xmlns:w10="urn:schemas-microsoft-com:office:word" xmlns:w="http://schemas.openxmlformats.org/wordprocessingml/2006/main" xmlns:w14="http://schemas.microsoft.com/office/word/2010/wordml" xmlns:w15="http://schemas.microsoft.com/office/word/2012/wordml" xmlns:w16cid="http://schemas.microsoft.com/office/word/2016/wordml/cid" xmlns:w16se="http://schemas.microsoft.com/office/word/2015/wordml/symex" xmlns:wpg="http://schemas.microsoft.com/office/word/2010/wordprocessingGroup" xmlns:wpi="http://schemas.microsoft.com/office/word/2010/wordprocessingInk" xmlns:wne="http://schemas.microsoft.com/office/word/2006/wordml" xmlns:wps="http://schemas.microsoft.com/office/word/2010/wordprocessingShape" mc:Ignorable="w14 w15 w16se w16cid wp14">
+  <w:abstractNum w:abstractNumId="0" w15:restartNumberingAfterBreak="0">
+    <w:nsid w:val="02EC38C2"/>
+    <w:multiLevelType w:val="hybridMultilevel"/>
+    <w:tmpl w:val="2DDA6CCA"/>
+    <w:lvl w:ilvl="0" w:tplc="40090001">
+      <w:start w:val="1"/>
+      <w:numFmt w:val="bullet"/>
+      <w:lvlText w:val=""/>
+      <w:lvlJc w:val="left"/>
+      <w:pPr>
+        <w:ind w:left="720" w:hanging="360"/>
+      </w:pPr>
+      <w:rPr>
+        <w:rFonts w:ascii="Symbol" w:hAnsi="Symbol" w:hint="default"/>
+      </w:rPr>
+    </w:lvl>
+    <w:lvl w:ilvl="1" w:tplc="40090003">
+      <w:start w:val="1"/>
+      <w:numFmt w:val="bullet"/>
+      <w:lvlText w:val="o"/>
+      <w:lvlJc w:val="left"/>
+      <w:pPr>
+        <w:ind w:left="1440" w:hanging="360"/>
+      </w:pPr>
+      <w:rPr>
+        <w:rFonts w:ascii="Courier New" w:hAnsi="Courier New" w:cs="Courier New" w:hint="default"/>
+      </w:rPr>
+    </w:lvl>
+    <w:lvl w:ilvl="2" w:tplc="40090005">
+      <w:start w:val="1"/>
+      <w:numFmt w:val="bullet"/>
+      <w:lvlText w:val=""/>
+      <w:lvlJc w:val="left"/>
+      <w:pPr>
+        <w:ind w:left="2160" w:hanging="360"/>
+      </w:pPr>
+      <w:rPr>
+        <w:rFonts w:ascii="Wingdings" w:hAnsi="Wingdings" w:hint="default"/>
+      </w:rPr>
+    </w:lvl>
+    <w:lvl w:ilvl="3" w:tplc="40090001" w:tentative="1">
+      <w:start w:val="1"/>
+      <w:numFmt w:val="bullet"/>
+      <w:lvlText w:val=""/>
+      <w:lvlJc w:val="left"/>
+      <w:pPr>
+        <w:ind w:left="2880" w:hanging="360"/>
+      </w:pPr>
+      <w:rPr>
+        <w:rFonts w:ascii="Symbol" w:hAnsi="Symbol" w:hint="default"/>
+      </w:rPr>
+    </w:lvl>
+    <w:lvl w:ilvl="4" w:tplc="40090003" w:tentative="1">
+      <w:start w:val="1"/>
+      <w:numFmt w:val="bullet"/>
+      <w:lvlText w:val="o"/>
+      <w:lvlJc w:val="left"/>
+      <w:pPr>
+        <w:ind w:left="3600" w:hanging="360"/>
+      </w:pPr>
+      <w:rPr>
+        <w:rFonts w:ascii="Courier New" w:hAnsi="Courier New" w:cs="Courier New" w:hint="default"/>
+      </w:rPr>
+    </w:lvl>
+    <w:lvl w:ilvl="5" w:tplc="40090005" w:tentative="1">
+      <w:start w:val="1"/>
+      <w:numFmt w:val="bullet"/>
+      <w:lvlText w:val=""/>
+      <w:lvlJc w:val="left"/>
+      <w:pPr>
+        <w:ind w:left="4320" w:hanging="360"/>
+      </w:pPr>
+      <w:rPr>
+        <w:rFonts w:ascii="Wingdings" w:hAnsi="Wingdings" w:hint="default"/>
+      </w:rPr>
+    </w:lvl>
+    <w:lvl w:ilvl="6" w:tplc="40090001" w:tentative="1">
+      <w:start w:val="1"/>
+      <w:numFmt w:val="bullet"/>
+      <w:lvlText w:val=""/>
+      <w:lvlJc w:val="left"/>
+      <w:pPr>
+        <w:ind w:left="5040" w:hanging="360"/>
+      </w:pPr>
+      <w:rPr>
+        <w:rFonts w:ascii="Symbol" w:hAnsi="Symbol" w:hint="default"/>
+      </w:rPr>
+    </w:lvl>
+    <w:lvl w:ilvl="7" w:tplc="40090003" w:tentative="1">
+      <w:start w:val="1"/>
+      <w:numFmt w:val="bullet"/>
+      <w:lvlText w:val="o"/>
+      <w:lvlJc w:val="left"/>
+      <w:pPr>
+        <w:ind w:left="5760" w:hanging="360"/>
+      </w:pPr>
+      <w:rPr>
+        <w:rFonts w:ascii="Courier New" w:hAnsi="Courier New" w:cs="Courier New" w:hint="default"/>
+      </w:rPr>
+    </w:lvl>
+    <w:lvl w:ilvl="8" w:tplc="40090005" w:tentative="1">
+      <w:start w:val="1"/>
+      <w:numFmt w:val="bullet"/>
+      <w:lvlText w:val=""/>
+      <w:lvlJc w:val="left"/>
+      <w:pPr>
+        <w:ind w:left="6480" w:hanging="360"/>
+      </w:pPr>
+      <w:rPr>
+        <w:rFonts w:ascii="Wingdings" w:hAnsi="Wingdings" w:hint="default"/>
+      </w:rPr>
+    </w:lvl>
+  </w:abstractNum>
+  <w:abstractNum w:abstractNumId="1" w15:restartNumberingAfterBreak="0">
+    <w:nsid w:val="075C071F"/>
+    <w:multiLevelType w:val="hybridMultilevel"/>
+    <w:tmpl w:val="DBCA4E18"/>
+    <w:lvl w:ilvl="0" w:tplc="40090001">
+      <w:start w:val="1"/>
+      <w:numFmt w:val="bullet"/>
+      <w:lvlText w:val=""/>
+      <w:lvlJc w:val="left"/>
+      <w:pPr>
+        <w:ind w:left="720" w:hanging="360"/>
+      </w:pPr>
+      <w:rPr>
+        <w:rFonts w:ascii="Symbol" w:hAnsi="Symbol" w:hint="default"/>
+      </w:rPr>
+    </w:lvl>
+    <w:lvl w:ilvl="1" w:tplc="40090003">
+      <w:start w:val="1"/>
+      <w:numFmt w:val="bullet"/>
+      <w:lvlText w:val="o"/>
+      <w:lvlJc w:val="left"/>
+      <w:pPr>
+        <w:ind w:left="1440" w:hanging="360"/>
+      </w:pPr>
+      <w:rPr>
+        <w:rFonts w:ascii="Courier New" w:hAnsi="Courier New" w:cs="Courier New" w:hint="default"/>
+      </w:rPr>
+    </w:lvl>
+    <w:lvl w:ilvl="2" w:tplc="40090005">
+      <w:start w:val="1"/>
+      <w:numFmt w:val="bullet"/>
+      <w:lvlText w:val=""/>
+      <w:lvlJc w:val="left"/>
+      <w:pPr>
+        <w:ind w:left="2160" w:hanging="360"/>
+      </w:pPr>
+      <w:rPr>
+        <w:rFonts w:ascii="Wingdings" w:hAnsi="Wingdings" w:hint="default"/>
+      </w:rPr>
+    </w:lvl>
+    <w:lvl w:ilvl="3" w:tplc="40090001" w:tentative="1">
+      <w:start w:val="1"/>
+      <w:numFmt w:val="bullet"/>
+      <w:lvlText w:val=""/>
+      <w:lvlJc w:val="left"/>
+      <w:pPr>
+        <w:ind w:left="2880" w:hanging="360"/>
+      </w:pPr>
+      <w:rPr>
+        <w:rFonts w:ascii="Symbol" w:hAnsi="Symbol" w:hint="default"/>
+      </w:rPr>
+    </w:lvl>
+    <w:lvl w:ilvl="4" w:tplc="40090003" w:tentative="1">
+      <w:start w:val="1"/>
+      <w:numFmt w:val="bullet"/>
+      <w:lvlText w:val="o"/>
+      <w:lvlJc w:val="left"/>
+      <w:pPr>
+        <w:ind w:left="3600" w:hanging="360"/>
+      </w:pPr>
+      <w:rPr>
+        <w:rFonts w:ascii="Courier New" w:hAnsi="Courier New" w:cs="Courier New" w:hint="default"/>
+      </w:rPr>
+    </w:lvl>
+    <w:lvl w:ilvl="5" w:tplc="40090005" w:tentative="1">
+      <w:start w:val="1"/>
+      <w:numFmt w:val="bullet"/>
+      <w:lvlText w:val=""/>
+      <w:lvlJc w:val="left"/>
+      <w:pPr>
+        <w:ind w:left="4320" w:hanging="360"/>
+      </w:pPr>
+      <w:rPr>
+        <w:rFonts w:ascii="Wingdings" w:hAnsi="Wingdings" w:hint="default"/>
+      </w:rPr>
+    </w:lvl>
+    <w:lvl w:ilvl="6" w:tplc="40090001" w:tentative="1">
+      <w:start w:val="1"/>
+      <w:numFmt w:val="bullet"/>
+      <w:lvlText w:val=""/>
+      <w:lvlJc w:val="left"/>
+      <w:pPr>
+        <w:ind w:left="5040" w:hanging="360"/>
+      </w:pPr>
+      <w:rPr>
+        <w:rFonts w:ascii="Symbol" w:hAnsi="Symbol" w:hint="default"/>
+      </w:rPr>
+    </w:lvl>
+    <w:lvl w:ilvl="7" w:tplc="40090003" w:tentative="1">
+      <w:start w:val="1"/>
+      <w:numFmt w:val="bullet"/>
+      <w:lvlText w:val="o"/>
+      <w:lvlJc w:val="left"/>
+      <w:pPr>
+        <w:ind w:left="5760" w:hanging="360"/>
+      </w:pPr>
+      <w:rPr>
+        <w:rFonts w:ascii="Courier New" w:hAnsi="Courier New" w:cs="Courier New" w:hint="default"/>
+      </w:rPr>
+    </w:lvl>
+    <w:lvl w:ilvl="8" w:tplc="40090005" w:tentative="1">
+      <w:start w:val="1"/>
+      <w:numFmt w:val="bullet"/>
+      <w:lvlText w:val=""/>
+      <w:lvlJc w:val="left"/>
+      <w:pPr>
+        <w:ind w:left="6480" w:hanging="360"/>
+      </w:pPr>
+      <w:rPr>
+        <w:rFonts w:ascii="Wingdings" w:hAnsi="Wingdings" w:hint="default"/>
+      </w:rPr>
+    </w:lvl>
+  </w:abstractNum>
+  <w:abstractNum w:abstractNumId="2" w15:restartNumberingAfterBreak="0">
+    <w:nsid w:val="1BD56F69"/>
+    <w:multiLevelType w:val="hybridMultilevel"/>
+    <w:tmpl w:val="5F4C5966"/>
+    <w:lvl w:ilvl="0" w:tplc="4009000F">
+      <w:start w:val="1"/>
+      <w:numFmt w:val="decimal"/>
+      <w:lvlText w:val="%1."/>
+      <w:lvlJc w:val="left"/>
+      <w:pPr>
+        <w:ind w:left="720" w:hanging="360"/>
+      </w:pPr>
+    </w:lvl>
+    <w:lvl w:ilvl="1" w:tplc="40090001">
+      <w:start w:val="1"/>
+      <w:numFmt w:val="bullet"/>
+      <w:lvlText w:val=""/>
+      <w:lvlJc w:val="left"/>
+      <w:pPr>
+        <w:ind w:left="1440" w:hanging="360"/>
+      </w:pPr>
+      <w:rPr>
+        <w:rFonts w:ascii="Symbol" w:hAnsi="Symbol" w:hint="default"/>
+      </w:rPr>
+    </w:lvl>
+    <w:lvl w:ilvl="2" w:tplc="4009001B">
+      <w:start w:val="1"/>
+      <w:numFmt w:val="lowerRoman"/>
+      <w:lvlText w:val="%3."/>
+      <w:lvlJc w:val="right"/>
+      <w:pPr>
+        <w:ind w:left="2023" w:hanging="180"/>
+      </w:pPr>
+    </w:lvl>
+    <w:lvl w:ilvl="3" w:tplc="4009000F" w:tentative="1">
+      <w:start w:val="1"/>
+      <w:numFmt w:val="decimal"/>
+      <w:lvlText w:val="%4."/>
+      <w:lvlJc w:val="left"/>
+      <w:pPr>
+        <w:ind w:left="2880" w:hanging="360"/>
+      </w:pPr>
+    </w:lvl>
+    <w:lvl w:ilvl="4" w:tplc="40090019" w:tentative="1">
+      <w:start w:val="1"/>
+      <w:numFmt w:val="lowerLetter"/>
+      <w:lvlText w:val="%5."/>
+      <w:lvlJc w:val="left"/>
+      <w:pPr>
+        <w:ind w:left="3600" w:hanging="360"/>
+      </w:pPr>
+    </w:lvl>
+    <w:lvl w:ilvl="5" w:tplc="4009001B" w:tentative="1">
+      <w:start w:val="1"/>
+      <w:numFmt w:val="lowerRoman"/>
+      <w:lvlText w:val="%6."/>
+      <w:lvlJc w:val="right"/>
+      <w:pPr>
+        <w:ind w:left="4320" w:hanging="180"/>
+      </w:pPr>
+    </w:lvl>
+    <w:lvl w:ilvl="6" w:tplc="4009000F" w:tentative="1">
+      <w:start w:val="1"/>
+      <w:numFmt w:val="decimal"/>
+      <w:lvlText w:val="%7."/>
+      <w:lvlJc w:val="left"/>
+      <w:pPr>
+        <w:ind w:left="5040" w:hanging="360"/>
+      </w:pPr>
+    </w:lvl>
+    <w:lvl w:ilvl="7" w:tplc="40090019" w:tentative="1">
+      <w:start w:val="1"/>
+      <w:numFmt w:val="lowerLetter"/>
+      <w:lvlText w:val="%8."/>
+      <w:lvlJc w:val="left"/>
+      <w:pPr>
+        <w:ind w:left="5760" w:hanging="360"/>
+      </w:pPr>
+    </w:lvl>
+    <w:lvl w:ilvl="8" w:tplc="4009001B" w:tentative="1">
+      <w:start w:val="1"/>
+      <w:numFmt w:val="lowerRoman"/>
+      <w:lvlText w:val="%9."/>
+      <w:lvlJc w:val="right"/>
+      <w:pPr>
+        <w:ind w:left="6480" w:hanging="180"/>
+      </w:pPr>
+    </w:lvl>
+  </w:abstractNum>
+  <w:abstractNum w:abstractNumId="3" w15:restartNumberingAfterBreak="0">
+    <w:nsid w:val="32A8220F"/>
+    <w:multiLevelType w:val="hybridMultilevel"/>
+    <w:tmpl w:val="98903B72"/>
+    <w:lvl w:ilvl="0" w:tplc="40090001">
+      <w:start w:val="1"/>
+      <w:numFmt w:val="bullet"/>
+      <w:lvlText w:val=""/>
+      <w:lvlJc w:val="left"/>
+      <w:pPr>
+        <w:ind w:left="720" w:hanging="360"/>
+      </w:pPr>
+      <w:rPr>
+        <w:rFonts w:ascii="Symbol" w:hAnsi="Symbol" w:hint="default"/>
+      </w:rPr>
+    </w:lvl>
+    <w:lvl w:ilvl="1" w:tplc="40090003" w:tentative="1">
+      <w:start w:val="1"/>
+      <w:numFmt w:val="bullet"/>
+      <w:lvlText w:val="o"/>
+      <w:lvlJc w:val="left"/>
+      <w:pPr>
+        <w:ind w:left="1440" w:hanging="360"/>
+      </w:pPr>
+      <w:rPr>
+        <w:rFonts w:ascii="Courier New" w:hAnsi="Courier New" w:cs="Courier New" w:hint="default"/>
+      </w:rPr>
+    </w:lvl>
+    <w:lvl w:ilvl="2" w:tplc="40090005" w:tentative="1">
+      <w:start w:val="1"/>
+      <w:numFmt w:val="bullet"/>
+      <w:lvlText w:val=""/>
+      <w:lvlJc w:val="left"/>
+      <w:pPr>
+        <w:ind w:left="2160" w:hanging="360"/>
+      </w:pPr>
+      <w:rPr>
+        <w:rFonts w:ascii="Wingdings" w:hAnsi="Wingdings" w:hint="default"/>
+      </w:rPr>
+    </w:lvl>
+    <w:lvl w:ilvl="3" w:tplc="40090001" w:tentative="1">
+      <w:start w:val="1"/>
+      <w:numFmt w:val="bullet"/>
+      <w:lvlText w:val=""/>
+      <w:lvlJc w:val="left"/>
+      <w:pPr>
+        <w:ind w:left="2880" w:hanging="360"/>
+      </w:pPr>
+      <w:rPr>
+        <w:rFonts w:ascii="Symbol" w:hAnsi="Symbol" w:hint="default"/>
+      </w:rPr>
+    </w:lvl>
+    <w:lvl w:ilvl="4" w:tplc="40090003" w:tentative="1">
+      <w:start w:val="1"/>
+      <w:numFmt w:val="bullet"/>
+      <w:lvlText w:val="o"/>
+      <w:lvlJc w:val="left"/>
+      <w:pPr>
+        <w:ind w:left="3600" w:hanging="360"/>
+      </w:pPr>
+      <w:rPr>
+        <w:rFonts w:ascii="Courier New" w:hAnsi="Courier New" w:cs="Courier New" w:hint="default"/>
+      </w:rPr>
+    </w:lvl>
+    <w:lvl w:ilvl="5" w:tplc="40090005" w:tentative="1">
+      <w:start w:val="1"/>
+      <w:numFmt w:val="bullet"/>
+      <w:lvlText w:val=""/>
+      <w:lvlJc w:val="left"/>
+      <w:pPr>
+        <w:ind w:left="4320" w:hanging="360"/>
+      </w:pPr>
+      <w:rPr>
+        <w:rFonts w:ascii="Wingdings" w:hAnsi="Wingdings" w:hint="default"/>
+      </w:rPr>
+    </w:lvl>
+    <w:lvl w:ilvl="6" w:tplc="40090001" w:tentative="1">
+      <w:start w:val="1"/>
+      <w:numFmt w:val="bullet"/>
+      <w:lvlText w:val=""/>
+      <w:lvlJc w:val="left"/>
+      <w:pPr>
+        <w:ind w:left="5040" w:hanging="360"/>
+      </w:pPr>
+      <w:rPr>
+        <w:rFonts w:ascii="Symbol" w:hAnsi="Symbol" w:hint="default"/>
+      </w:rPr>
+    </w:lvl>
+    <w:lvl w:ilvl="7" w:tplc="40090003" w:tentative="1">
+      <w:start w:val="1"/>
+      <w:numFmt w:val="bullet"/>
+      <w:lvlText w:val="o"/>
+      <w:lvlJc w:val="left"/>
+      <w:pPr>
+        <w:ind w:left="5760" w:hanging="360"/>
+      </w:pPr>
+      <w:rPr>
+        <w:rFonts w:ascii="Courier New" w:hAnsi="Courier New" w:cs="Courier New" w:hint="default"/>
+      </w:rPr>
+    </w:lvl>
+    <w:lvl w:ilvl="8" w:tplc="40090005" w:tentative="1">
+      <w:start w:val="1"/>
+      <w:numFmt w:val="bullet"/>
+      <w:lvlText w:val=""/>
+      <w:lvlJc w:val="left"/>
+      <w:pPr>
+        <w:ind w:left="6480" w:hanging="360"/>
+      </w:pPr>
+      <w:rPr>
+        <w:rFonts w:ascii="Wingdings" w:hAnsi="Wingdings" w:hint="default"/>
+      </w:rPr>
+    </w:lvl>
+  </w:abstractNum>
+  <w:abstractNum w:abstractNumId="4" w15:restartNumberingAfterBreak="0">
+    <w:nsid w:val="522D5BA1"/>
+    <w:multiLevelType w:val="hybridMultilevel"/>
+    <w:tmpl w:val="F834AD14"/>
+    <w:lvl w:ilvl="0" w:tplc="40090001">
+      <w:start w:val="1"/>
+      <w:numFmt w:val="bullet"/>
+      <w:lvlText w:val=""/>
+      <w:lvlJc w:val="left"/>
+      <w:pPr>
+        <w:ind w:left="720" w:hanging="360"/>
+      </w:pPr>
+      <w:rPr>
+        <w:rFonts w:ascii="Symbol" w:hAnsi="Symbol" w:hint="default"/>
+      </w:rPr>
+    </w:lvl>
+    <w:lvl w:ilvl="1" w:tplc="40090003" w:tentative="1">
+      <w:start w:val="1"/>
+      <w:numFmt w:val="bullet"/>
+      <w:lvlText w:val="o"/>
+      <w:lvlJc w:val="left"/>
+      <w:pPr>
+        <w:ind w:left="1440" w:hanging="360"/>
+      </w:pPr>
+      <w:rPr>
+        <w:rFonts w:ascii="Courier New" w:hAnsi="Courier New" w:cs="Courier New" w:hint="default"/>
+      </w:rPr>
+    </w:lvl>
+    <w:lvl w:ilvl="2" w:tplc="40090005" w:tentative="1">
+      <w:start w:val="1"/>
+      <w:numFmt w:val="bullet"/>
+      <w:lvlText w:val=""/>
+      <w:lvlJc w:val="left"/>
+      <w:pPr>
+        <w:ind w:left="2160" w:hanging="360"/>
+      </w:pPr>
+      <w:rPr>
+        <w:rFonts w:ascii="Wingdings" w:hAnsi="Wingdings" w:hint="default"/>
+      </w:rPr>
+    </w:lvl>
+    <w:lvl w:ilvl="3" w:tplc="40090001" w:tentative="1">
+      <w:start w:val="1"/>
+      <w:numFmt w:val="bullet"/>
+      <w:lvlText w:val=""/>
+      <w:lvlJc w:val="left"/>
+      <w:pPr>
+        <w:ind w:left="2880" w:hanging="360"/>
+      </w:pPr>
+      <w:rPr>
+        <w:rFonts w:ascii="Symbol" w:hAnsi="Symbol" w:hint="default"/>
+      </w:rPr>
+    </w:lvl>
+    <w:lvl w:ilvl="4" w:tplc="40090003" w:tentative="1">
+      <w:start w:val="1"/>
+      <w:numFmt w:val="bullet"/>
+      <w:lvlText w:val="o"/>
+      <w:lvlJc w:val="left"/>
+      <w:pPr>
+        <w:ind w:left="3600" w:hanging="360"/>
+      </w:pPr>
+      <w:rPr>
+        <w:rFonts w:ascii="Courier New" w:hAnsi="Courier New" w:cs="Courier New" w:hint="default"/>
+      </w:rPr>
+    </w:lvl>
+    <w:lvl w:ilvl="5" w:tplc="40090005" w:tentative="1">
+      <w:start w:val="1"/>
+      <w:numFmt w:val="bullet"/>
+      <w:lvlText w:val=""/>
+      <w:lvlJc w:val="left"/>
+      <w:pPr>
+        <w:ind w:left="4320" w:hanging="360"/>
+      </w:pPr>
+      <w:rPr>
+        <w:rFonts w:ascii="Wingdings" w:hAnsi="Wingdings" w:hint="default"/>
+      </w:rPr>
+    </w:lvl>
+    <w:lvl w:ilvl="6" w:tplc="40090001" w:tentative="1">
+      <w:start w:val="1"/>
+      <w:numFmt w:val="bullet"/>
+      <w:lvlText w:val=""/>
+      <w:lvlJc w:val="left"/>
+      <w:pPr>
+        <w:ind w:left="5040" w:hanging="360"/>
+      </w:pPr>
+      <w:rPr>
+        <w:rFonts w:ascii="Symbol" w:hAnsi="Symbol" w:hint="default"/>
+      </w:rPr>
+    </w:lvl>
+    <w:lvl w:ilvl="7" w:tplc="40090003" w:tentative="1">
+      <w:start w:val="1"/>
+      <w:numFmt w:val="bullet"/>
+      <w:lvlText w:val="o"/>
+      <w:lvlJc w:val="left"/>
+      <w:pPr>
+        <w:ind w:left="5760" w:hanging="360"/>
+      </w:pPr>
+      <w:rPr>
+        <w:rFonts w:ascii="Courier New" w:hAnsi="Courier New" w:cs="Courier New" w:hint="default"/>
+      </w:rPr>
+    </w:lvl>
+    <w:lvl w:ilvl="8" w:tplc="40090005" w:tentative="1">
+      <w:start w:val="1"/>
+      <w:numFmt w:val="bullet"/>
+      <w:lvlText w:val=""/>
+      <w:lvlJc w:val="left"/>
+      <w:pPr>
+        <w:ind w:left="6480" w:hanging="360"/>
+      </w:pPr>
+      <w:rPr>
+        <w:rFonts w:ascii="Wingdings" w:hAnsi="Wingdings" w:hint="default"/>
+      </w:rPr>
+    </w:lvl>
+  </w:abstractNum>
+  <w:abstractNum w:abstractNumId="5" w15:restartNumberingAfterBreak="0">
+    <w:nsid w:val="5BB8588A"/>
+    <w:multiLevelType w:val="hybridMultilevel"/>
+    <w:tmpl w:val="F396536C"/>
+    <w:lvl w:ilvl="0" w:tplc="40090001">
+      <w:start w:val="1"/>
+      <w:numFmt w:val="bullet"/>
+      <w:lvlText w:val=""/>
+      <w:lvlJc w:val="left"/>
+      <w:pPr>
+        <w:ind w:left="720" w:hanging="360"/>
+      </w:pPr>
+      <w:rPr>
+        <w:rFonts w:ascii="Symbol" w:hAnsi="Symbol" w:hint="default"/>
+      </w:rPr>
+    </w:lvl>
+    <w:lvl w:ilvl="1" w:tplc="40090003" w:tentative="1">
+      <w:start w:val="1"/>
+      <w:numFmt w:val="bullet"/>
+      <w:lvlText w:val="o"/>
+      <w:lvlJc w:val="left"/>
+      <w:pPr>
+        <w:ind w:left="1440" w:hanging="360"/>
+      </w:pPr>
+      <w:rPr>
+        <w:rFonts w:ascii="Courier New" w:hAnsi="Courier New" w:cs="Courier New" w:hint="default"/>
+      </w:rPr>
+    </w:lvl>
+    <w:lvl w:ilvl="2" w:tplc="40090005" w:tentative="1">
+      <w:start w:val="1"/>
+      <w:numFmt w:val="bullet"/>
+      <w:lvlText w:val=""/>
+      <w:lvlJc w:val="left"/>
+      <w:pPr>
+        <w:ind w:left="2160" w:hanging="360"/>
+      </w:pPr>
+      <w:rPr>
+        <w:rFonts w:ascii="Wingdings" w:hAnsi="Wingdings" w:hint="default"/>
+      </w:rPr>
+    </w:lvl>
+    <w:lvl w:ilvl="3" w:tplc="40090001" w:tentative="1">
+      <w:start w:val="1"/>
+      <w:numFmt w:val="bullet"/>
+      <w:lvlText w:val=""/>
+      <w:lvlJc w:val="left"/>
+      <w:pPr>
+        <w:ind w:left="2880" w:hanging="360"/>
+      </w:pPr>
+      <w:rPr>
+        <w:rFonts w:ascii="Symbol" w:hAnsi="Symbol" w:hint="default"/>
+      </w:rPr>
+    </w:lvl>
+    <w:lvl w:ilvl="4" w:tplc="40090003" w:tentative="1">
+      <w:start w:val="1"/>
+      <w:numFmt w:val="bullet"/>
+      <w:lvlText w:val="o"/>
+      <w:lvlJc w:val="left"/>
+      <w:pPr>
+        <w:ind w:left="3600" w:hanging="360"/>
+      </w:pPr>
+      <w:rPr>
+        <w:rFonts w:ascii="Courier New" w:hAnsi="Courier New" w:cs="Courier New" w:hint="default"/>
+      </w:rPr>
+    </w:lvl>
+    <w:lvl w:ilvl="5" w:tplc="40090005" w:tentative="1">
+      <w:start w:val="1"/>
+      <w:numFmt w:val="bullet"/>
+      <w:lvlText w:val=""/>
+      <w:lvlJc w:val="left"/>
+      <w:pPr>
+        <w:ind w:left="4320" w:hanging="360"/>
+      </w:pPr>
+      <w:rPr>
+        <w:rFonts w:ascii="Wingdings" w:hAnsi="Wingdings" w:hint="default"/>
+      </w:rPr>
+    </w:lvl>
+    <w:lvl w:ilvl="6" w:tplc="40090001" w:tentative="1">
+      <w:start w:val="1"/>
+      <w:numFmt w:val="bullet"/>
+      <w:lvlText w:val=""/>
+      <w:lvlJc w:val="left"/>
+      <w:pPr>
+        <w:ind w:left="5040" w:hanging="360"/>
+      </w:pPr>
+      <w:rPr>
+        <w:rFonts w:ascii="Symbol" w:hAnsi="Symbol" w:hint="default"/>
+      </w:rPr>
+    </w:lvl>
+    <w:lvl w:ilvl="7" w:tplc="40090003" w:tentative="1">
+      <w:start w:val="1"/>
+      <w:numFmt w:val="bullet"/>
+      <w:lvlText w:val="o"/>
+      <w:lvlJc w:val="left"/>
+      <w:pPr>
+        <w:ind w:left="5760" w:hanging="360"/>
+      </w:pPr>
+      <w:rPr>
+        <w:rFonts w:ascii="Courier New" w:hAnsi="Courier New" w:cs="Courier New" w:hint="default"/>
+      </w:rPr>
+    </w:lvl>
+    <w:lvl w:ilvl="8" w:tplc="40090005" w:tentative="1">
+      <w:start w:val="1"/>
+      <w:numFmt w:val="bullet"/>
+      <w:lvlText w:val=""/>
+      <w:lvlJc w:val="left"/>
+      <w:pPr>
+        <w:ind w:left="6480" w:hanging="360"/>
+      </w:pPr>
+      <w:rPr>
+        <w:rFonts w:ascii="Wingdings" w:hAnsi="Wingdings" w:hint="default"/>
+      </w:rPr>
+    </w:lvl>
+  </w:abstractNum>
+  <w:num w:numId="1">
+    <w:abstractNumId w:val="3"/>
+  </w:num>
+  <w:num w:numId="2">
+    <w:abstractNumId w:val="2"/>
+  </w:num>
+  <w:num w:numId="3">
+    <w:abstractNumId w:val="4"/>
+  </w:num>
+  <w:num w:numId="4">
+    <w:abstractNumId w:val="1"/>
+  </w:num>
+  <w:num w:numId="5">
+    <w:abstractNumId w:val="0"/>
+  </w:num>
+  <w:num w:numId="6">
+    <w:abstractNumId w:val="5"/>
+  </w:num>
+</w:numbering>
 </file>
 
 <file path=word/styles.xml><?xml version="1.0" encoding="utf-8"?>
@@ -483,6 +3291,17 @@
       <w:szCs w:val="32"/>
     </w:rPr>
   </w:style>
+  <w:style w:type="paragraph" w:styleId="ListParagraph">
+    <w:name w:val="List Paragraph"/>
+    <w:basedOn w:val="Normal"/>
+    <w:uiPriority w:val="34"/>
+    <w:qFormat/>
+    <w:rsid w:val="00EA4CFD"/>
+    <w:pPr>
+      <w:ind w:left="720"/>
+      <w:contextualSpacing/>
+    </w:pPr>
+  </w:style>
 </w:styles>
 </file>
 

</xml_diff>